<commit_message>
Revisión parcial de mat 6 tema 2
El material debe devolverse a editor
</commit_message>
<xml_diff>
--- a/fuentes/contenidos/grado06/guion02/MA_06_02_CO..docx
+++ b/fuentes/contenidos/grado06/guion02/MA_06_02_CO..docx
@@ -117,6 +117,7 @@
                 <w:rFonts w:ascii="Times" w:hAnsi="Times"/>
               </w:rPr>
             </w:pPr>
+            <w:commentRangeStart w:id="0"/>
             <w:r>
               <w:rPr>
                 <w:rFonts w:ascii="Times" w:hAnsi="Times"/>
@@ -156,6 +157,7 @@
         </w:tc>
       </w:tr>
     </w:tbl>
+    <w:commentRangeEnd w:id="0"/>
     <w:p>
       <w:pPr>
         <w:tabs>
@@ -167,6 +169,14 @@
           <w:highlight w:val="yellow"/>
         </w:rPr>
       </w:pPr>
+      <w:r>
+        <w:rPr>
+          <w:rStyle w:val="Refdecomentario"/>
+          <w:rFonts w:ascii="Calibri" w:eastAsia="Calibri" w:hAnsi="Calibri" w:cs="Times New Roman"/>
+          <w:lang w:val="es-MX"/>
+        </w:rPr>
+        <w:commentReference w:id="0"/>
+      </w:r>
     </w:p>
     <w:p>
       <w:pPr>
@@ -280,8 +290,8 @@
         <w:tblLook w:val="04A0" w:firstRow="1" w:lastRow="0" w:firstColumn="1" w:lastColumn="0" w:noHBand="0" w:noVBand="1"/>
       </w:tblPr>
       <w:tblGrid>
-        <w:gridCol w:w="2442"/>
-        <w:gridCol w:w="6386"/>
+        <w:gridCol w:w="2456"/>
+        <w:gridCol w:w="6372"/>
       </w:tblGrid>
       <w:tr>
         <w:tc>
@@ -416,9 +426,9 @@
                 <w:lang w:val="es-CO" w:eastAsia="es-CO"/>
               </w:rPr>
               <w:drawing>
-                <wp:inline distT="0" distB="0" distL="0" distR="0" wp14:anchorId="7DC6109C" wp14:editId="47500052">
-                  <wp:extent cx="2606040" cy="1752600"/>
-                  <wp:effectExtent l="0" t="0" r="3810" b="0"/>
+                <wp:inline distT="0" distB="0" distL="0" distR="0" wp14:anchorId="7DC6109C" wp14:editId="2FAB7811">
+                  <wp:extent cx="2110213" cy="1419149"/>
+                  <wp:effectExtent l="0" t="0" r="4445" b="0"/>
                   <wp:docPr id="3" name="Imagen 3" descr="https://encrypted-tbn2.gstatic.com/images?q=tbn:ANd9GcQOIYC6VB-_qJU0t0dXgXCMtADQaOlKG2vT_26DUeebhVPf8GF_"/>
                   <wp:cNvGraphicFramePr>
                     <a:graphicFrameLocks xmlns:a="http://schemas.openxmlformats.org/drawingml/2006/main" noChangeAspect="1"/>
@@ -433,7 +443,7 @@
                           </pic:cNvPicPr>
                         </pic:nvPicPr>
                         <pic:blipFill>
-                          <a:blip r:embed="rId8">
+                          <a:blip r:embed="rId10">
                             <a:extLst>
                               <a:ext uri="{28A0092B-C50C-407E-A947-70E740481C1C}">
                                 <a14:useLocalDpi xmlns:a14="http://schemas.microsoft.com/office/drawing/2010/main" val="0"/>
@@ -448,7 +458,7 @@
                         <pic:spPr bwMode="auto">
                           <a:xfrm>
                             <a:off x="0" y="0"/>
-                            <a:ext cx="2606040" cy="1752600"/>
+                            <a:ext cx="2118554" cy="1424758"/>
                           </a:xfrm>
                           <a:prstGeom prst="rect">
                             <a:avLst/>
@@ -487,18 +497,52 @@
                 <w:sz w:val="18"/>
                 <w:szCs w:val="18"/>
               </w:rPr>
-              <w:t>Código Shutterstock (o URL</w:t>
-            </w:r>
-            <w:r>
-              <w:rPr>
-                <w:rFonts w:ascii="Times New Roman" w:hAnsi="Times New Roman" w:cs="Times New Roman"/>
-                <w:b/>
-                <w:color w:val="000000"/>
-                <w:sz w:val="18"/>
-                <w:szCs w:val="18"/>
-              </w:rPr>
-              <w:t xml:space="preserve"> o la ruta en AulaPlaneta</w:t>
-            </w:r>
+              <w:t xml:space="preserve">Código </w:t>
+            </w:r>
+            <w:proofErr w:type="spellStart"/>
+            <w:r>
+              <w:rPr>
+                <w:rFonts w:ascii="Times New Roman" w:hAnsi="Times New Roman" w:cs="Times New Roman"/>
+                <w:b/>
+                <w:color w:val="000000"/>
+                <w:sz w:val="18"/>
+                <w:szCs w:val="18"/>
+              </w:rPr>
+              <w:t>Shutterstock</w:t>
+            </w:r>
+            <w:proofErr w:type="spellEnd"/>
+            <w:r>
+              <w:rPr>
+                <w:rFonts w:ascii="Times New Roman" w:hAnsi="Times New Roman" w:cs="Times New Roman"/>
+                <w:b/>
+                <w:color w:val="000000"/>
+                <w:sz w:val="18"/>
+                <w:szCs w:val="18"/>
+              </w:rPr>
+              <w:t xml:space="preserve"> (o URL</w:t>
+            </w:r>
+            <w:r>
+              <w:rPr>
+                <w:rFonts w:ascii="Times New Roman" w:hAnsi="Times New Roman" w:cs="Times New Roman"/>
+                <w:b/>
+                <w:color w:val="000000"/>
+                <w:sz w:val="18"/>
+                <w:szCs w:val="18"/>
+              </w:rPr>
+              <w:t xml:space="preserve"> o la ruta en </w:t>
+            </w:r>
+            <w:proofErr w:type="spellStart"/>
+            <w:r>
+              <w:rPr>
+                <w:rFonts w:ascii="Times New Roman" w:hAnsi="Times New Roman" w:cs="Times New Roman"/>
+                <w:b/>
+                <w:color w:val="000000"/>
+                <w:sz w:val="18"/>
+                <w:szCs w:val="18"/>
+              </w:rPr>
+              <w:t>AulaPlaneta</w:t>
+            </w:r>
+            <w:proofErr w:type="spellEnd"/>
             <w:r>
               <w:rPr>
                 <w:rFonts w:ascii="Times New Roman" w:hAnsi="Times New Roman" w:cs="Times New Roman"/>
@@ -588,153 +632,90 @@
           <w:rFonts w:ascii="Times New Roman" w:hAnsi="Times New Roman" w:cs="Times New Roman"/>
         </w:rPr>
       </w:pPr>
-    </w:p>
-    <w:p>
-      <w:pPr>
-        <w:pStyle w:val="Default"/>
-        <w:jc w:val="both"/>
+      <w:r>
         <w:rPr>
           <w:rFonts w:ascii="Times New Roman" w:hAnsi="Times New Roman" w:cs="Times New Roman"/>
         </w:rPr>
-      </w:pPr>
+        <w:t xml:space="preserve">Pues bien, los hombres primitivos muy probablemente siguieron el mismo camino de los niños pequeños: adquirieron el concepto de contar sus pertenencias; </w:t>
+      </w:r>
       <w:r>
         <w:rPr>
           <w:rFonts w:ascii="Times New Roman" w:hAnsi="Times New Roman" w:cs="Times New Roman"/>
         </w:rPr>
-        <w:t xml:space="preserve">Pues bien, los hombres primitivos muy probablemente siguieron el mismo camino de los niños pequeños: adquirieron el concepto de contar sus pertenencias; </w:t>
+        <w:t>probablemente para registrar cuá</w:t>
       </w:r>
       <w:r>
         <w:rPr>
           <w:rFonts w:ascii="Times New Roman" w:hAnsi="Times New Roman" w:cs="Times New Roman"/>
         </w:rPr>
-        <w:t>probablemente para registrar cuá</w:t>
+        <w:t xml:space="preserve">ntos animales poseían, hacían señales, cortes con un cuchillo, en una pared o en un árbol. Una palabra que se asociaba con un cierto grupo de estas señales o cortezas, designaba un número. Si un hombre tenía tres ovejas, otro tenía tres camellos y </w:t>
       </w:r>
       <w:r>
         <w:rPr>
           <w:rFonts w:ascii="Times New Roman" w:hAnsi="Times New Roman" w:cs="Times New Roman"/>
         </w:rPr>
-        <w:t xml:space="preserve">ntos animales poseían, hacían señales, cortes con un cuchillo, en una pared o en un árbol. Una palabra que se asociaba con un cierto grupo de estas señales o cortezas, designaba un número. Si un hombre tenía tres ovejas, otro tenía tres camellos y </w:t>
+        <w:t>otros</w:t>
       </w:r>
       <w:r>
         <w:rPr>
           <w:rFonts w:ascii="Times New Roman" w:hAnsi="Times New Roman" w:cs="Times New Roman"/>
         </w:rPr>
-        <w:t>otros</w:t>
+        <w:t xml:space="preserve"> tres hijos, </w:t>
       </w:r>
       <w:r>
         <w:rPr>
           <w:rFonts w:ascii="Times New Roman" w:hAnsi="Times New Roman" w:cs="Times New Roman"/>
         </w:rPr>
-        <w:t xml:space="preserve"> tres hijos, </w:t>
+        <w:t>todos</w:t>
       </w:r>
       <w:r>
         <w:rPr>
           <w:rFonts w:ascii="Times New Roman" w:hAnsi="Times New Roman" w:cs="Times New Roman"/>
         </w:rPr>
-        <w:t>todos</w:t>
+        <w:t xml:space="preserve"> debían usar la misma palabra “tres”; por tanto el nombre del grupo era</w:t>
       </w:r>
       <w:r>
         <w:rPr>
           <w:rFonts w:ascii="Times New Roman" w:hAnsi="Times New Roman" w:cs="Times New Roman"/>
         </w:rPr>
-        <w:t xml:space="preserve"> debían usar la misma palabra “tres”; por tanto el nombre del grupo era</w:t>
+        <w:t xml:space="preserve"> </w:t>
       </w:r>
       <w:r>
         <w:rPr>
           <w:rFonts w:ascii="Times New Roman" w:hAnsi="Times New Roman" w:cs="Times New Roman"/>
         </w:rPr>
-        <w:t xml:space="preserve"> </w:t>
+        <w:t>tres</w:t>
       </w:r>
       <w:r>
         <w:rPr>
           <w:rFonts w:ascii="Times New Roman" w:hAnsi="Times New Roman" w:cs="Times New Roman"/>
         </w:rPr>
-        <w:t>tres</w:t>
+        <w:t>, y así tenía que se</w:t>
       </w:r>
       <w:r>
         <w:rPr>
           <w:rFonts w:ascii="Times New Roman" w:hAnsi="Times New Roman" w:cs="Times New Roman"/>
         </w:rPr>
-        <w:t>, y así tenía que se</w:t>
+        <w:t>r para que estos entendieran en</w:t>
       </w:r>
       <w:r>
         <w:rPr>
           <w:rFonts w:ascii="Times New Roman" w:hAnsi="Times New Roman" w:cs="Times New Roman"/>
         </w:rPr>
-        <w:t>r para que estos entendieran en</w:t>
+        <w:t xml:space="preserve"> el mismo </w:t>
       </w:r>
       <w:r>
         <w:rPr>
           <w:rFonts w:ascii="Times New Roman" w:hAnsi="Times New Roman" w:cs="Times New Roman"/>
         </w:rPr>
-        <w:t xml:space="preserve"> el mismo </w:t>
+        <w:t xml:space="preserve">leguaje, </w:t>
       </w:r>
       <w:r>
         <w:rPr>
           <w:rFonts w:ascii="Times New Roman" w:hAnsi="Times New Roman" w:cs="Times New Roman"/>
         </w:rPr>
-        <w:t xml:space="preserve">leguaje, </w:t>
-      </w:r>
-      <w:r>
-        <w:rPr>
-          <w:rFonts w:ascii="Times New Roman" w:hAnsi="Times New Roman" w:cs="Times New Roman"/>
-        </w:rPr>
         <w:t>independientemente del tipo de objetos que estuvieran contando.</w:t>
       </w:r>
-    </w:p>
-    <w:p>
-      <w:pPr>
-        <w:pStyle w:val="Default"/>
-        <w:jc w:val="both"/>
-        <w:rPr>
-          <w:rFonts w:ascii="Times New Roman" w:hAnsi="Times New Roman" w:cs="Times New Roman"/>
-        </w:rPr>
-      </w:pPr>
-    </w:p>
-    <w:p>
-      <w:pPr>
-        <w:pStyle w:val="Default"/>
-        <w:jc w:val="both"/>
-        <w:rPr>
-          <w:rFonts w:ascii="Times New Roman" w:hAnsi="Times New Roman" w:cs="Times New Roman"/>
-        </w:rPr>
-      </w:pPr>
-    </w:p>
-    <w:p>
-      <w:pPr>
-        <w:pStyle w:val="Default"/>
-        <w:jc w:val="both"/>
-        <w:rPr>
-          <w:rFonts w:ascii="Times New Roman" w:hAnsi="Times New Roman" w:cs="Times New Roman"/>
-        </w:rPr>
-      </w:pPr>
-    </w:p>
-    <w:p>
-      <w:pPr>
-        <w:pStyle w:val="Default"/>
-        <w:jc w:val="both"/>
-        <w:rPr>
-          <w:rFonts w:ascii="Times New Roman" w:hAnsi="Times New Roman" w:cs="Times New Roman"/>
-        </w:rPr>
-      </w:pPr>
-    </w:p>
-    <w:p>
-      <w:pPr>
-        <w:pStyle w:val="Default"/>
-        <w:jc w:val="both"/>
-        <w:rPr>
-          <w:rFonts w:ascii="Times New Roman" w:hAnsi="Times New Roman" w:cs="Times New Roman"/>
-        </w:rPr>
-      </w:pPr>
-    </w:p>
-    <w:p>
-      <w:pPr>
-        <w:pStyle w:val="Default"/>
-        <w:jc w:val="both"/>
-        <w:rPr>
-          <w:rFonts w:ascii="Times New Roman" w:hAnsi="Times New Roman" w:cs="Times New Roman"/>
-        </w:rPr>
-      </w:pPr>
     </w:p>
     <w:p>
       <w:pPr>
@@ -778,7 +759,6 @@
                 <w:b/>
                 <w:color w:val="FFFFFF" w:themeColor="background1"/>
               </w:rPr>
-              <w:lastRenderedPageBreak/>
               <w:t>Imagen (fotografía, gráfica o ilustración)</w:t>
             </w:r>
           </w:p>
@@ -900,7 +880,7 @@
                           </pic:cNvPicPr>
                         </pic:nvPicPr>
                         <pic:blipFill>
-                          <a:blip r:embed="rId9">
+                          <a:blip r:embed="rId11">
                             <a:extLst>
                               <a:ext uri="{28A0092B-C50C-407E-A947-70E740481C1C}">
                                 <a14:useLocalDpi xmlns:a14="http://schemas.microsoft.com/office/drawing/2010/main" val="0"/>
@@ -976,18 +956,53 @@
                 <w:sz w:val="18"/>
                 <w:szCs w:val="18"/>
               </w:rPr>
-              <w:t>Código Shutterstock (o URL</w:t>
-            </w:r>
-            <w:r>
-              <w:rPr>
-                <w:rFonts w:ascii="Times New Roman" w:hAnsi="Times New Roman" w:cs="Times New Roman"/>
-                <w:b/>
-                <w:color w:val="000000"/>
-                <w:sz w:val="18"/>
-                <w:szCs w:val="18"/>
-              </w:rPr>
-              <w:t xml:space="preserve"> o la ruta en AulaPlaneta</w:t>
-            </w:r>
+              <w:lastRenderedPageBreak/>
+              <w:t xml:space="preserve">Código </w:t>
+            </w:r>
+            <w:proofErr w:type="spellStart"/>
+            <w:r>
+              <w:rPr>
+                <w:rFonts w:ascii="Times New Roman" w:hAnsi="Times New Roman" w:cs="Times New Roman"/>
+                <w:b/>
+                <w:color w:val="000000"/>
+                <w:sz w:val="18"/>
+                <w:szCs w:val="18"/>
+              </w:rPr>
+              <w:t>Shutterstock</w:t>
+            </w:r>
+            <w:proofErr w:type="spellEnd"/>
+            <w:r>
+              <w:rPr>
+                <w:rFonts w:ascii="Times New Roman" w:hAnsi="Times New Roman" w:cs="Times New Roman"/>
+                <w:b/>
+                <w:color w:val="000000"/>
+                <w:sz w:val="18"/>
+                <w:szCs w:val="18"/>
+              </w:rPr>
+              <w:t xml:space="preserve"> (o URL</w:t>
+            </w:r>
+            <w:r>
+              <w:rPr>
+                <w:rFonts w:ascii="Times New Roman" w:hAnsi="Times New Roman" w:cs="Times New Roman"/>
+                <w:b/>
+                <w:color w:val="000000"/>
+                <w:sz w:val="18"/>
+                <w:szCs w:val="18"/>
+              </w:rPr>
+              <w:t xml:space="preserve"> o la ruta en </w:t>
+            </w:r>
+            <w:proofErr w:type="spellStart"/>
+            <w:r>
+              <w:rPr>
+                <w:rFonts w:ascii="Times New Roman" w:hAnsi="Times New Roman" w:cs="Times New Roman"/>
+                <w:b/>
+                <w:color w:val="000000"/>
+                <w:sz w:val="18"/>
+                <w:szCs w:val="18"/>
+              </w:rPr>
+              <w:t>AulaPlaneta</w:t>
+            </w:r>
+            <w:proofErr w:type="spellEnd"/>
             <w:r>
               <w:rPr>
                 <w:rFonts w:ascii="Times New Roman" w:hAnsi="Times New Roman" w:cs="Times New Roman"/>
@@ -1066,16 +1081,6 @@
         <w:jc w:val="both"/>
         <w:rPr>
           <w:rFonts w:ascii="Times New Roman" w:hAnsi="Times New Roman" w:cs="Times New Roman"/>
-        </w:rPr>
-      </w:pPr>
-    </w:p>
-    <w:p>
-      <w:pPr>
-        <w:spacing w:after="0"/>
-        <w:jc w:val="both"/>
-        <w:rPr>
-          <w:rFonts w:ascii="Times New Roman" w:hAnsi="Times New Roman" w:cs="Times New Roman"/>
-          <w:shd w:val="clear" w:color="auto" w:fill="FFFFFF"/>
         </w:rPr>
       </w:pPr>
     </w:p>
@@ -1133,190 +1138,6 @@
         </w:rPr>
       </w:pPr>
     </w:p>
-    <w:tbl>
-      <w:tblPr>
-        <w:tblStyle w:val="Tablaconcuadrcula"/>
-        <w:tblW w:w="0" w:type="auto"/>
-        <w:tblLook w:val="04A0" w:firstRow="1" w:lastRow="0" w:firstColumn="1" w:lastColumn="0" w:noHBand="0" w:noVBand="1"/>
-      </w:tblPr>
-      <w:tblGrid>
-        <w:gridCol w:w="2489"/>
-        <w:gridCol w:w="6339"/>
-      </w:tblGrid>
-      <w:tr>
-        <w:tc>
-          <w:tcPr>
-            <w:tcW w:w="8978" w:type="dxa"/>
-            <w:gridSpan w:val="2"/>
-            <w:shd w:val="clear" w:color="auto" w:fill="000000" w:themeFill="text1"/>
-          </w:tcPr>
-          <w:p>
-            <w:pPr>
-              <w:jc w:val="center"/>
-              <w:rPr>
-                <w:rFonts w:ascii="Times New Roman" w:hAnsi="Times New Roman" w:cs="Times New Roman"/>
-                <w:b/>
-                <w:color w:val="FFFFFF" w:themeColor="background1"/>
-                <w:sz w:val="24"/>
-                <w:szCs w:val="24"/>
-              </w:rPr>
-            </w:pPr>
-            <w:r>
-              <w:rPr>
-                <w:rFonts w:ascii="Times New Roman" w:hAnsi="Times New Roman" w:cs="Times New Roman"/>
-                <w:b/>
-                <w:color w:val="FFFFFF" w:themeColor="background1"/>
-                <w:sz w:val="24"/>
-                <w:szCs w:val="24"/>
-              </w:rPr>
-              <w:t>Destacado</w:t>
-            </w:r>
-          </w:p>
-        </w:tc>
-      </w:tr>
-      <w:tr>
-        <w:tc>
-          <w:tcPr>
-            <w:tcW w:w="2518" w:type="dxa"/>
-          </w:tcPr>
-          <w:p>
-            <w:pPr>
-              <w:rPr>
-                <w:rFonts w:ascii="Times New Roman" w:hAnsi="Times New Roman" w:cs="Times New Roman"/>
-                <w:b/>
-                <w:sz w:val="24"/>
-                <w:szCs w:val="24"/>
-              </w:rPr>
-            </w:pPr>
-            <w:r>
-              <w:rPr>
-                <w:rFonts w:ascii="Times New Roman" w:hAnsi="Times New Roman" w:cs="Times New Roman"/>
-                <w:b/>
-                <w:sz w:val="24"/>
-                <w:szCs w:val="24"/>
-              </w:rPr>
-              <w:t>Título</w:t>
-            </w:r>
-          </w:p>
-        </w:tc>
-        <w:tc>
-          <w:tcPr>
-            <w:tcW w:w="6460" w:type="dxa"/>
-          </w:tcPr>
-          <w:p>
-            <w:pPr>
-              <w:pStyle w:val="Ttulo4"/>
-              <w:spacing w:before="345" w:after="195"/>
-              <w:outlineLvl w:val="3"/>
-              <w:rPr>
-                <w:rFonts w:ascii="Times New Roman" w:hAnsi="Times New Roman" w:cs="Times New Roman"/>
-                <w:b w:val="0"/>
-                <w:bCs w:val="0"/>
-                <w:i w:val="0"/>
-                <w:color w:val="auto"/>
-                <w:sz w:val="24"/>
-                <w:szCs w:val="24"/>
-              </w:rPr>
-            </w:pPr>
-            <w:r>
-              <w:rPr>
-                <w:rFonts w:ascii="Times New Roman" w:hAnsi="Times New Roman" w:cs="Times New Roman"/>
-                <w:b w:val="0"/>
-                <w:bCs w:val="0"/>
-                <w:i w:val="0"/>
-                <w:color w:val="auto"/>
-                <w:sz w:val="24"/>
-                <w:szCs w:val="24"/>
-              </w:rPr>
-              <w:t>Los sistemas de numeración</w:t>
-            </w:r>
-          </w:p>
-        </w:tc>
-      </w:tr>
-      <w:tr>
-        <w:tc>
-          <w:tcPr>
-            <w:tcW w:w="2518" w:type="dxa"/>
-            <w:shd w:val="clear" w:color="auto" w:fill="auto"/>
-          </w:tcPr>
-          <w:p>
-            <w:pPr>
-              <w:rPr>
-                <w:rFonts w:ascii="Times New Roman" w:hAnsi="Times New Roman" w:cs="Times New Roman"/>
-                <w:sz w:val="24"/>
-                <w:szCs w:val="24"/>
-              </w:rPr>
-            </w:pPr>
-            <w:r>
-              <w:rPr>
-                <w:rFonts w:ascii="Times New Roman" w:hAnsi="Times New Roman" w:cs="Times New Roman"/>
-                <w:b/>
-                <w:sz w:val="24"/>
-                <w:szCs w:val="24"/>
-              </w:rPr>
-              <w:t>Contenido</w:t>
-            </w:r>
-          </w:p>
-        </w:tc>
-        <w:tc>
-          <w:tcPr>
-            <w:tcW w:w="6460" w:type="dxa"/>
-            <w:shd w:val="clear" w:color="auto" w:fill="auto"/>
-          </w:tcPr>
-          <w:p>
-            <w:pPr>
-              <w:rPr>
-                <w:rFonts w:ascii="Times New Roman" w:hAnsi="Times New Roman" w:cs="Times New Roman"/>
-                <w:sz w:val="24"/>
-                <w:szCs w:val="24"/>
-              </w:rPr>
-            </w:pPr>
-            <w:r>
-              <w:rPr>
-                <w:rFonts w:ascii="Times New Roman" w:hAnsi="Times New Roman" w:cs="Times New Roman"/>
-                <w:sz w:val="24"/>
-                <w:szCs w:val="24"/>
-              </w:rPr>
-              <w:t xml:space="preserve">Los sistemas de numeración permiten escribir cualquier </w:t>
-            </w:r>
-            <w:r>
-              <w:rPr>
-                <w:rFonts w:ascii="Times New Roman" w:hAnsi="Times New Roman" w:cs="Times New Roman"/>
-                <w:sz w:val="24"/>
-                <w:szCs w:val="24"/>
-              </w:rPr>
-              <w:t>número</w:t>
-            </w:r>
-            <w:r>
-              <w:rPr>
-                <w:rFonts w:ascii="Times New Roman" w:hAnsi="Times New Roman" w:cs="Times New Roman"/>
-                <w:sz w:val="24"/>
-                <w:szCs w:val="24"/>
-              </w:rPr>
-              <w:t xml:space="preserve"> utilizando un conjunto de símbolos </w:t>
-            </w:r>
-          </w:p>
-        </w:tc>
-      </w:tr>
-    </w:tbl>
-    <w:p>
-      <w:pPr>
-        <w:spacing w:after="0"/>
-        <w:rPr>
-          <w:rFonts w:ascii="Times New Roman" w:hAnsi="Times New Roman" w:cs="Times New Roman"/>
-          <w:color w:val="000000"/>
-        </w:rPr>
-      </w:pPr>
-    </w:p>
-    <w:p>
-      <w:pPr>
-        <w:spacing w:after="0"/>
-        <w:rPr>
-          <w:rFonts w:ascii="Times New Roman" w:hAnsi="Times New Roman" w:cs="Times New Roman"/>
-          <w:color w:val="000000"/>
-        </w:rPr>
-      </w:pPr>
-    </w:p>
     <w:p>
       <w:pPr>
         <w:spacing w:after="0"/>
@@ -1338,17 +1159,6 @@
         </w:rPr>
         <w:t>emas de representación numérica.</w:t>
       </w:r>
-    </w:p>
-    <w:p>
-      <w:pPr>
-        <w:spacing w:after="0"/>
-        <w:jc w:val="both"/>
-        <w:rPr>
-          <w:rFonts w:ascii="Times New Roman" w:hAnsi="Times New Roman" w:cs="Times New Roman"/>
-          <w:color w:val="000000"/>
-          <w:lang w:val="es-CO"/>
-        </w:rPr>
-      </w:pPr>
     </w:p>
     <w:p>
       <w:pPr>
@@ -1385,6 +1195,8 @@
                 <w:rFonts w:ascii="Times New Roman" w:hAnsi="Times New Roman" w:cs="Times New Roman"/>
                 <w:b/>
                 <w:color w:val="FFFFFF" w:themeColor="background1"/>
+                <w:sz w:val="24"/>
+                <w:szCs w:val="24"/>
               </w:rPr>
             </w:pPr>
             <w:r>
@@ -1392,6 +1204,8 @@
                 <w:rFonts w:ascii="Times New Roman" w:hAnsi="Times New Roman" w:cs="Times New Roman"/>
                 <w:b/>
                 <w:color w:val="FFFFFF" w:themeColor="background1"/>
+                <w:sz w:val="24"/>
+                <w:szCs w:val="24"/>
               </w:rPr>
               <w:t>Destacado</w:t>
             </w:r>
@@ -1400,11 +1214,12 @@
       </w:tr>
       <w:tr>
         <w:trPr>
-          <w:trHeight w:val="629"/>
+          <w:trHeight w:val="437"/>
         </w:trPr>
         <w:tc>
           <w:tcPr>
             <w:tcW w:w="2518" w:type="dxa"/>
+            <w:vAlign w:val="center"/>
           </w:tcPr>
           <w:p>
             <w:pPr>
@@ -1429,69 +1244,44 @@
         <w:tc>
           <w:tcPr>
             <w:tcW w:w="6460" w:type="dxa"/>
-          </w:tcPr>
-          <w:p>
-            <w:pPr>
-              <w:pStyle w:val="Ttulo4"/>
-              <w:spacing w:before="345" w:after="195"/>
-              <w:jc w:val="center"/>
-              <w:outlineLvl w:val="3"/>
-              <w:rPr>
-                <w:rFonts w:ascii="Times New Roman" w:hAnsi="Times New Roman" w:cs="Times New Roman"/>
-                <w:b w:val="0"/>
-                <w:bCs w:val="0"/>
-                <w:i w:val="0"/>
-                <w:color w:val="auto"/>
+            <w:vAlign w:val="center"/>
+          </w:tcPr>
+          <w:p>
+            <w:pPr>
+              <w:jc w:val="both"/>
+            </w:pPr>
+            <w:r>
+              <w:rPr>
+                <w:rFonts w:ascii="Times New Roman" w:hAnsi="Times New Roman" w:cs="Times New Roman"/>
                 <w:sz w:val="24"/>
                 <w:szCs w:val="24"/>
               </w:rPr>
-            </w:pPr>
-            <w:r>
-              <w:rPr>
-                <w:rFonts w:ascii="Times New Roman" w:hAnsi="Times New Roman" w:cs="Times New Roman"/>
-                <w:b w:val="0"/>
-                <w:bCs w:val="0"/>
-                <w:i w:val="0"/>
-                <w:color w:val="auto"/>
+              <w:t>Los tipos de sistemas de numeración</w:t>
+            </w:r>
+          </w:p>
+        </w:tc>
+      </w:tr>
+      <w:tr>
+        <w:tc>
+          <w:tcPr>
+            <w:tcW w:w="2518" w:type="dxa"/>
+            <w:shd w:val="clear" w:color="auto" w:fill="auto"/>
+          </w:tcPr>
+          <w:p>
+            <w:pPr>
+              <w:rPr>
+                <w:rFonts w:ascii="Times New Roman" w:hAnsi="Times New Roman" w:cs="Times New Roman"/>
                 <w:sz w:val="24"/>
                 <w:szCs w:val="24"/>
               </w:rPr>
-              <w:t>Los tipos de sistemas de numeración</w:t>
-            </w:r>
-          </w:p>
-          <w:p>
-            <w:pPr>
-              <w:jc w:val="center"/>
-              <w:rPr>
-                <w:rFonts w:ascii="Times" w:hAnsi="Times"/>
-                <w:b/>
-                <w:sz w:val="18"/>
-                <w:szCs w:val="18"/>
-              </w:rPr>
-            </w:pPr>
-          </w:p>
-        </w:tc>
-      </w:tr>
-      <w:tr>
-        <w:tc>
-          <w:tcPr>
-            <w:tcW w:w="2518" w:type="dxa"/>
-          </w:tcPr>
-          <w:p>
-            <w:pPr>
-              <w:rPr>
-                <w:rFonts w:ascii="Times New Roman" w:hAnsi="Times New Roman" w:cs="Times New Roman"/>
+            </w:pPr>
+            <w:r>
+              <w:rPr>
+                <w:rFonts w:ascii="Times New Roman" w:hAnsi="Times New Roman" w:cs="Times New Roman"/>
+                <w:b/>
                 <w:sz w:val="24"/>
                 <w:szCs w:val="24"/>
               </w:rPr>
-            </w:pPr>
-            <w:r>
-              <w:rPr>
-                <w:rFonts w:ascii="Times New Roman" w:hAnsi="Times New Roman" w:cs="Times New Roman"/>
-                <w:b/>
-                <w:sz w:val="24"/>
-                <w:szCs w:val="24"/>
-              </w:rPr>
               <w:t>Contenido</w:t>
             </w:r>
           </w:p>
@@ -1499,11 +1289,12 @@
         <w:tc>
           <w:tcPr>
             <w:tcW w:w="6460" w:type="dxa"/>
+            <w:shd w:val="clear" w:color="auto" w:fill="auto"/>
           </w:tcPr>
           <w:p>
             <w:pPr>
               <w:pStyle w:val="u"/>
-              <w:spacing w:before="0" w:beforeAutospacing="0" w:after="0" w:afterAutospacing="0" w:line="345" w:lineRule="atLeast"/>
+              <w:spacing w:before="0" w:beforeAutospacing="0" w:after="0" w:afterAutospacing="0" w:line="0" w:lineRule="atLeast"/>
               <w:jc w:val="both"/>
               <w:rPr>
                 <w:sz w:val="24"/>
@@ -1525,10 +1316,11 @@
                 <w:ilvl w:val="0"/>
                 <w:numId w:val="36"/>
               </w:numPr>
-              <w:spacing w:line="345" w:lineRule="atLeast"/>
+              <w:spacing w:line="0" w:lineRule="atLeast"/>
               <w:ind w:left="300"/>
               <w:jc w:val="both"/>
               <w:rPr>
+                <w:rStyle w:val="un"/>
                 <w:rFonts w:ascii="Times New Roman" w:hAnsi="Times New Roman" w:cs="Times New Roman"/>
                 <w:sz w:val="24"/>
                 <w:szCs w:val="24"/>
@@ -1577,7 +1369,7 @@
                 <w:ilvl w:val="0"/>
                 <w:numId w:val="36"/>
               </w:numPr>
-              <w:spacing w:line="345" w:lineRule="atLeast"/>
+              <w:spacing w:line="0" w:lineRule="atLeast"/>
               <w:ind w:left="300"/>
               <w:jc w:val="both"/>
               <w:rPr>
@@ -1593,17 +1385,7 @@
                 <w:sz w:val="24"/>
                 <w:szCs w:val="24"/>
               </w:rPr>
-              <w:lastRenderedPageBreak/>
-              <w:t>Los</w:t>
-            </w:r>
-            <w:r>
-              <w:rPr>
-                <w:rStyle w:val="apple-converted-space"/>
-                <w:rFonts w:ascii="Times New Roman" w:hAnsi="Times New Roman" w:cs="Times New Roman"/>
-                <w:sz w:val="24"/>
-                <w:szCs w:val="24"/>
-              </w:rPr>
-              <w:t> </w:t>
+              <w:t xml:space="preserve">Los </w:t>
             </w:r>
             <w:r>
               <w:rPr>
@@ -1660,11 +1442,44 @@
       <w:pPr>
         <w:spacing w:after="0"/>
         <w:rPr>
-          <w:rFonts w:ascii="Times New Roman" w:hAnsi="Times New Roman" w:cs="Times New Roman"/>
-          <w:color w:val="000000"/>
-          <w:lang w:val="es-CO"/>
-        </w:rPr>
-      </w:pPr>
+          <w:rFonts w:ascii="Times" w:hAnsi="Times"/>
+          <w:b/>
+        </w:rPr>
+      </w:pPr>
+      <w:r>
+        <w:rPr>
+          <w:rFonts w:ascii="Times" w:hAnsi="Times"/>
+          <w:highlight w:val="yellow"/>
+        </w:rPr>
+        <w:t>[SECCIÓN 2]</w:t>
+      </w:r>
+      <w:r>
+        <w:rPr>
+          <w:rFonts w:ascii="Times" w:hAnsi="Times"/>
+        </w:rPr>
+        <w:t xml:space="preserve"> </w:t>
+      </w:r>
+      <w:r>
+        <w:rPr>
+          <w:rFonts w:ascii="Times" w:hAnsi="Times"/>
+          <w:b/>
+        </w:rPr>
+        <w:t xml:space="preserve">1.1 </w:t>
+      </w:r>
+      <w:r>
+        <w:rPr>
+          <w:rFonts w:ascii="Times" w:hAnsi="Times"/>
+          <w:b/>
+        </w:rPr>
+        <w:t>S</w:t>
+      </w:r>
+      <w:r>
+        <w:rPr>
+          <w:rFonts w:ascii="Times" w:hAnsi="Times"/>
+          <w:b/>
+        </w:rPr>
+        <w:t xml:space="preserve">istemas de numeración aditivos </w:t>
+      </w:r>
     </w:p>
     <w:p>
       <w:pPr>
@@ -1674,58 +1489,16 @@
           <w:b/>
         </w:rPr>
       </w:pPr>
-      <w:r>
-        <w:rPr>
-          <w:rFonts w:ascii="Times" w:hAnsi="Times"/>
-          <w:highlight w:val="yellow"/>
-        </w:rPr>
-        <w:t>[SECCIÓN 2]</w:t>
-      </w:r>
-      <w:r>
-        <w:rPr>
-          <w:rFonts w:ascii="Times" w:hAnsi="Times"/>
-        </w:rPr>
-        <w:t xml:space="preserve"> </w:t>
-      </w:r>
-      <w:r>
-        <w:rPr>
-          <w:rFonts w:ascii="Times" w:hAnsi="Times"/>
-          <w:b/>
-        </w:rPr>
-        <w:t xml:space="preserve">1.1 </w:t>
-      </w:r>
-      <w:r>
-        <w:rPr>
-          <w:rFonts w:ascii="Times" w:hAnsi="Times"/>
-          <w:b/>
-        </w:rPr>
-        <w:t>S</w:t>
-      </w:r>
-      <w:r>
-        <w:rPr>
-          <w:rFonts w:ascii="Times" w:hAnsi="Times"/>
-          <w:b/>
-        </w:rPr>
-        <w:t xml:space="preserve">istemas de numeración aditivos </w:t>
-      </w:r>
     </w:p>
     <w:p>
       <w:pPr>
         <w:spacing w:after="0"/>
-        <w:rPr>
-          <w:rFonts w:ascii="Times" w:hAnsi="Times"/>
-          <w:b/>
-        </w:rPr>
-      </w:pPr>
-    </w:p>
-    <w:p>
-      <w:pPr>
-        <w:spacing w:after="0"/>
         <w:jc w:val="both"/>
         <w:rPr>
           <w:rFonts w:ascii="Times New Roman" w:hAnsi="Times New Roman" w:cs="Times New Roman"/>
         </w:rPr>
       </w:pPr>
+      <w:commentRangeStart w:id="1"/>
       <w:r>
         <w:rPr>
           <w:rFonts w:ascii="Times New Roman" w:hAnsi="Times New Roman" w:cs="Times New Roman"/>
@@ -1739,7 +1512,7 @@
         </w:rPr>
         <w:t>unidades</w:t>
       </w:r>
-      <w:del w:id="0" w:author="Diana Margarita Gonzalez Martinez" w:date="2015-04-23T23:14:00Z">
+      <w:del w:id="2" w:author="Diana Margarita Gonzalez Martinez" w:date="2015-04-23T23:14:00Z">
         <w:r>
           <w:rPr>
             <w:rFonts w:ascii="Times New Roman" w:hAnsi="Times New Roman" w:cs="Times New Roman"/>
@@ -1759,26 +1532,23 @@
         <w:rPr>
           <w:rFonts w:ascii="Times New Roman" w:hAnsi="Times New Roman" w:cs="Times New Roman"/>
         </w:rPr>
-        <w:t xml:space="preserve">como sean necesarios hasta completar el número. Una de sus características es por tanto que se pueden poner los símbolos en cualquier orden, aunque en general se prefiera una determinada disposición. Por esto, es muy complejo diseñar algoritmos de uso general para sumar, restar, multiplicar o dividir. Son de este tipo las numeraciones egipcia, sumeria (de base 60), hitita, cretense, azteca (de base 20), romana y las alfabéticas de los griegos. </w:t>
-      </w:r>
-    </w:p>
-    <w:p>
-      <w:pPr>
-        <w:spacing w:after="0"/>
-        <w:rPr>
-          <w:rFonts w:ascii="Times" w:hAnsi="Times"/>
-          <w:b/>
-        </w:rPr>
-      </w:pPr>
-    </w:p>
-    <w:p>
-      <w:pPr>
-        <w:spacing w:after="0"/>
-        <w:rPr>
-          <w:rFonts w:ascii="Times" w:hAnsi="Times"/>
-          <w:b/>
-        </w:rPr>
-      </w:pPr>
+        <w:t xml:space="preserve">como sean necesarios hasta completar el número. </w:t>
+      </w:r>
+      <w:commentRangeEnd w:id="1"/>
+      <w:r>
+        <w:rPr>
+          <w:rStyle w:val="Refdecomentario"/>
+          <w:rFonts w:ascii="Calibri" w:eastAsia="Calibri" w:hAnsi="Calibri" w:cs="Times New Roman"/>
+          <w:lang w:val="es-MX"/>
+        </w:rPr>
+        <w:commentReference w:id="1"/>
+      </w:r>
+      <w:r>
+        <w:rPr>
+          <w:rFonts w:ascii="Times New Roman" w:hAnsi="Times New Roman" w:cs="Times New Roman"/>
+        </w:rPr>
+        <w:t xml:space="preserve">Una de sus características es por tanto que se pueden poner los símbolos en cualquier orden, aunque en general se prefiera una determinada disposición. Por esto, es muy complejo diseñar algoritmos de uso general para sumar, restar, multiplicar o dividir. Son de este tipo las numeraciones egipcia, sumeria (de base 60), hitita, cretense, azteca (de base 20), romana y las alfabéticas de los griegos. </w:t>
+      </w:r>
     </w:p>
     <w:p>
       <w:pPr>
@@ -1870,7 +1640,55 @@
           <w:szCs w:val="23"/>
           <w:lang w:val="es-CO"/>
         </w:rPr>
-        <w:t xml:space="preserve">Sistema de Numeración Romano </w:t>
+        <w:t xml:space="preserve">Sistema de </w:t>
+      </w:r>
+      <w:r>
+        <w:rPr>
+          <w:rFonts w:ascii="Times New Roman" w:hAnsi="Times New Roman" w:cs="Times New Roman"/>
+          <w:b/>
+          <w:bCs/>
+          <w:color w:val="000000"/>
+          <w:sz w:val="23"/>
+          <w:szCs w:val="23"/>
+          <w:lang w:val="es-CO"/>
+        </w:rPr>
+        <w:t>n</w:t>
+      </w:r>
+      <w:r>
+        <w:rPr>
+          <w:rFonts w:ascii="Times New Roman" w:hAnsi="Times New Roman" w:cs="Times New Roman"/>
+          <w:b/>
+          <w:bCs/>
+          <w:color w:val="000000"/>
+          <w:sz w:val="23"/>
+          <w:szCs w:val="23"/>
+          <w:lang w:val="es-CO"/>
+        </w:rPr>
+        <w:t xml:space="preserve">umeración </w:t>
+      </w:r>
+      <w:r>
+        <w:rPr>
+          <w:rFonts w:ascii="Times New Roman" w:hAnsi="Times New Roman" w:cs="Times New Roman"/>
+          <w:b/>
+          <w:bCs/>
+          <w:color w:val="000000"/>
+          <w:sz w:val="23"/>
+          <w:szCs w:val="23"/>
+          <w:lang w:val="es-CO"/>
+        </w:rPr>
+        <w:t>r</w:t>
+      </w:r>
+      <w:r>
+        <w:rPr>
+          <w:rFonts w:ascii="Times New Roman" w:hAnsi="Times New Roman" w:cs="Times New Roman"/>
+          <w:b/>
+          <w:bCs/>
+          <w:color w:val="000000"/>
+          <w:sz w:val="23"/>
+          <w:szCs w:val="23"/>
+          <w:lang w:val="es-CO"/>
+        </w:rPr>
+        <w:t xml:space="preserve">omano </w:t>
       </w:r>
     </w:p>
     <w:p>
@@ -1915,7 +1733,39 @@
           <w:color w:val="000000"/>
           <w:lang w:val="es-CO"/>
         </w:rPr>
-        <w:t xml:space="preserve">constituyeron un imperio que se extendía por Norte de Africa, Europa y Asía Occidental, conformando  la antigua Roma, que se remonta al siglo octavo y noveno antes de Cristo. </w:t>
+        <w:t xml:space="preserve">constituyeron un imperio que se extendía por Norte de </w:t>
+      </w:r>
+      <w:r>
+        <w:rPr>
+          <w:rFonts w:ascii="Times New Roman" w:hAnsi="Times New Roman" w:cs="Times New Roman"/>
+          <w:color w:val="000000"/>
+          <w:lang w:val="es-CO"/>
+        </w:rPr>
+        <w:t>Á</w:t>
+      </w:r>
+      <w:r>
+        <w:rPr>
+          <w:rFonts w:ascii="Times New Roman" w:hAnsi="Times New Roman" w:cs="Times New Roman"/>
+          <w:color w:val="000000"/>
+          <w:lang w:val="es-CO"/>
+        </w:rPr>
+        <w:t xml:space="preserve">frica, Europa </w:t>
+      </w:r>
+      <w:r>
+        <w:rPr>
+          <w:rFonts w:ascii="Times New Roman" w:hAnsi="Times New Roman" w:cs="Times New Roman"/>
+          <w:color w:val="000000"/>
+          <w:lang w:val="es-CO"/>
+        </w:rPr>
+        <w:t xml:space="preserve">y Asía Occidental, conformando </w:t>
+      </w:r>
+      <w:r>
+        <w:rPr>
+          <w:rFonts w:ascii="Times New Roman" w:hAnsi="Times New Roman" w:cs="Times New Roman"/>
+          <w:color w:val="000000"/>
+          <w:lang w:val="es-CO"/>
+        </w:rPr>
+        <w:t xml:space="preserve">la antigua Roma, que se remonta al siglo octavo y noveno antes de Cristo. </w:t>
       </w:r>
       <w:r>
         <w:rPr>
@@ -1939,23 +1789,89 @@
         </w:rPr>
         <w:t> </w:t>
       </w:r>
-      <w:hyperlink r:id="rId10" w:tgtFrame="_blank" w:history="1">
-        <w:r>
-          <w:rPr>
-            <w:rStyle w:val="Hipervnculo"/>
-            <w:rFonts w:ascii="Times New Roman" w:hAnsi="Times New Roman" w:cs="Times New Roman"/>
-            <w:b/>
-            <w:color w:val="auto"/>
-          </w:rPr>
-          <w:t>etruscos</w:t>
-        </w:r>
-      </w:hyperlink>
+      <w:commentRangeStart w:id="3"/>
+      <w:r>
+        <w:fldChar w:fldCharType="begin"/>
+      </w:r>
+      <w:r>
+        <w:instrText xml:space="preserve"> HYPERLINK "http://es.wikipedia.org/wiki/Etruscos" \t "_blank" </w:instrText>
+      </w:r>
+      <w:r>
+        <w:fldChar w:fldCharType="separate"/>
+      </w:r>
+      <w:r>
+        <w:rPr>
+          <w:rStyle w:val="Hipervnculo"/>
+          <w:rFonts w:ascii="Times New Roman" w:hAnsi="Times New Roman" w:cs="Times New Roman"/>
+          <w:b/>
+          <w:color w:val="auto"/>
+        </w:rPr>
+        <w:t>etrusco</w:t>
+      </w:r>
+      <w:r>
+        <w:rPr>
+          <w:rStyle w:val="Hipervnculo"/>
+          <w:rFonts w:ascii="Times New Roman" w:hAnsi="Times New Roman" w:cs="Times New Roman"/>
+          <w:b/>
+          <w:color w:val="auto"/>
+        </w:rPr>
+        <w:t>s</w:t>
+      </w:r>
+      <w:r>
+        <w:rPr>
+          <w:rStyle w:val="Hipervnculo"/>
+          <w:rFonts w:ascii="Times New Roman" w:hAnsi="Times New Roman" w:cs="Times New Roman"/>
+          <w:b/>
+          <w:color w:val="auto"/>
+        </w:rPr>
+        <w:fldChar w:fldCharType="end"/>
+      </w:r>
       <w:r>
         <w:rPr>
           <w:rFonts w:ascii="Times New Roman" w:hAnsi="Times New Roman" w:cs="Times New Roman"/>
           <w:color w:val="333333"/>
         </w:rPr>
-        <w:t xml:space="preserve">, comenzaron a representar números de forma calculística, es decir, poniendo tantas </w:t>
+        <w:t xml:space="preserve">, </w:t>
+      </w:r>
+      <w:commentRangeEnd w:id="3"/>
+      <w:r>
+        <w:rPr>
+          <w:rStyle w:val="Refdecomentario"/>
+          <w:rFonts w:ascii="Calibri" w:eastAsia="Calibri" w:hAnsi="Calibri" w:cs="Times New Roman"/>
+          <w:lang w:val="es-MX"/>
+        </w:rPr>
+        <w:commentReference w:id="3"/>
+      </w:r>
+      <w:r>
+        <w:rPr>
+          <w:rFonts w:ascii="Times New Roman" w:hAnsi="Times New Roman" w:cs="Times New Roman"/>
+          <w:color w:val="333333"/>
+        </w:rPr>
+        <w:t xml:space="preserve">comenzaron a representar números de </w:t>
+      </w:r>
+      <w:r>
+        <w:rPr>
+          <w:rFonts w:ascii="Times New Roman" w:hAnsi="Times New Roman" w:cs="Times New Roman"/>
+          <w:color w:val="333333"/>
+        </w:rPr>
+        <w:lastRenderedPageBreak/>
+        <w:t xml:space="preserve">forma </w:t>
+      </w:r>
+      <w:proofErr w:type="spellStart"/>
+      <w:r>
+        <w:rPr>
+          <w:rFonts w:ascii="Times New Roman" w:hAnsi="Times New Roman" w:cs="Times New Roman"/>
+          <w:color w:val="333333"/>
+        </w:rPr>
+        <w:t>calculística</w:t>
+      </w:r>
+      <w:proofErr w:type="spellEnd"/>
+      <w:r>
+        <w:rPr>
+          <w:rFonts w:ascii="Times New Roman" w:hAnsi="Times New Roman" w:cs="Times New Roman"/>
+          <w:color w:val="333333"/>
+        </w:rPr>
+        <w:t xml:space="preserve">, es decir, poniendo tantas </w:t>
       </w:r>
       <w:r>
         <w:rPr>
@@ -2007,6 +1923,7 @@
           <w:lang w:val="es-CO"/>
         </w:rPr>
       </w:pPr>
+      <w:commentRangeStart w:id="4"/>
       <w:r>
         <w:rPr>
           <w:rFonts w:ascii="Times New Roman" w:hAnsi="Times New Roman" w:cs="Times New Roman"/>
@@ -2016,6 +1933,15 @@
           <w:lang w:val="es-CO"/>
         </w:rPr>
         <w:t>Los romanos usaron seis símbolos básicos: I, V, X, L, C, D y M; cada uno de éstos representa un valor determinado.</w:t>
+      </w:r>
+      <w:commentRangeEnd w:id="4"/>
+      <w:r>
+        <w:rPr>
+          <w:rStyle w:val="Refdecomentario"/>
+          <w:rFonts w:ascii="Calibri" w:eastAsia="Calibri" w:hAnsi="Calibri" w:cs="Times New Roman"/>
+          <w:lang w:val="es-MX"/>
+        </w:rPr>
+        <w:commentReference w:id="4"/>
       </w:r>
     </w:p>
     <w:p>
@@ -2193,7 +2119,7 @@
                           <pic:cNvPicPr/>
                         </pic:nvPicPr>
                         <pic:blipFill rotWithShape="1">
-                          <a:blip r:embed="rId11">
+                          <a:blip r:embed="rId12">
                             <a:extLst>
                               <a:ext uri="{28A0092B-C50C-407E-A947-70E740481C1C}">
                                 <a14:useLocalDpi xmlns:a14="http://schemas.microsoft.com/office/drawing/2010/main" val="0"/>
@@ -2255,7 +2181,7 @@
                           </pic:cNvPicPr>
                         </pic:nvPicPr>
                         <pic:blipFill>
-                          <a:blip r:embed="rId12">
+                          <a:blip r:embed="rId13">
                             <a:extLst>
                               <a:ext uri="{28A0092B-C50C-407E-A947-70E740481C1C}">
                                 <a14:useLocalDpi xmlns:a14="http://schemas.microsoft.com/office/drawing/2010/main" val="0"/>
@@ -2324,19 +2250,52 @@
                 <w:sz w:val="18"/>
                 <w:szCs w:val="18"/>
               </w:rPr>
-              <w:lastRenderedPageBreak/>
-              <w:t>Código Shutterstock (o URL</w:t>
-            </w:r>
-            <w:r>
-              <w:rPr>
-                <w:rFonts w:ascii="Times New Roman" w:hAnsi="Times New Roman" w:cs="Times New Roman"/>
-                <w:b/>
-                <w:color w:val="000000"/>
-                <w:sz w:val="18"/>
-                <w:szCs w:val="18"/>
-              </w:rPr>
-              <w:t xml:space="preserve"> o la ruta en AulaPlaneta</w:t>
-            </w:r>
+              <w:t xml:space="preserve">Código </w:t>
+            </w:r>
+            <w:proofErr w:type="spellStart"/>
+            <w:r>
+              <w:rPr>
+                <w:rFonts w:ascii="Times New Roman" w:hAnsi="Times New Roman" w:cs="Times New Roman"/>
+                <w:b/>
+                <w:color w:val="000000"/>
+                <w:sz w:val="18"/>
+                <w:szCs w:val="18"/>
+              </w:rPr>
+              <w:t>Shutterstock</w:t>
+            </w:r>
+            <w:proofErr w:type="spellEnd"/>
+            <w:r>
+              <w:rPr>
+                <w:rFonts w:ascii="Times New Roman" w:hAnsi="Times New Roman" w:cs="Times New Roman"/>
+                <w:b/>
+                <w:color w:val="000000"/>
+                <w:sz w:val="18"/>
+                <w:szCs w:val="18"/>
+              </w:rPr>
+              <w:t xml:space="preserve"> (o URL</w:t>
+            </w:r>
+            <w:r>
+              <w:rPr>
+                <w:rFonts w:ascii="Times New Roman" w:hAnsi="Times New Roman" w:cs="Times New Roman"/>
+                <w:b/>
+                <w:color w:val="000000"/>
+                <w:sz w:val="18"/>
+                <w:szCs w:val="18"/>
+              </w:rPr>
+              <w:t xml:space="preserve"> o la ruta en </w:t>
+            </w:r>
+            <w:proofErr w:type="spellStart"/>
+            <w:r>
+              <w:rPr>
+                <w:rFonts w:ascii="Times New Roman" w:hAnsi="Times New Roman" w:cs="Times New Roman"/>
+                <w:b/>
+                <w:color w:val="000000"/>
+                <w:sz w:val="18"/>
+                <w:szCs w:val="18"/>
+              </w:rPr>
+              <w:t>AulaPlaneta</w:t>
+            </w:r>
+            <w:proofErr w:type="spellEnd"/>
             <w:r>
               <w:rPr>
                 <w:rFonts w:ascii="Times New Roman" w:hAnsi="Times New Roman" w:cs="Times New Roman"/>
@@ -2403,24 +2362,26 @@
                 <w:rFonts w:ascii="Times New Roman" w:hAnsi="Times New Roman" w:cs="Times New Roman"/>
                 <w:color w:val="000000"/>
               </w:rPr>
-              <w:t xml:space="preserve">Sistema de numeración Romano   </w:t>
+              <w:t xml:space="preserve">Sistema de numeración </w:t>
+            </w:r>
+            <w:r>
+              <w:rPr>
+                <w:rFonts w:ascii="Times New Roman" w:hAnsi="Times New Roman" w:cs="Times New Roman"/>
+                <w:color w:val="000000"/>
+              </w:rPr>
+              <w:t>r</w:t>
+            </w:r>
+            <w:r>
+              <w:rPr>
+                <w:rFonts w:ascii="Times New Roman" w:hAnsi="Times New Roman" w:cs="Times New Roman"/>
+                <w:color w:val="000000"/>
+              </w:rPr>
+              <w:t xml:space="preserve">omano   </w:t>
             </w:r>
           </w:p>
         </w:tc>
       </w:tr>
     </w:tbl>
-    <w:p>
-      <w:pPr>
-        <w:spacing w:after="0"/>
-        <w:jc w:val="both"/>
-        <w:rPr>
-          <w:rFonts w:ascii="Arial" w:hAnsi="Arial" w:cs="Arial"/>
-          <w:color w:val="000000"/>
-          <w:sz w:val="23"/>
-          <w:szCs w:val="23"/>
-        </w:rPr>
-      </w:pPr>
-    </w:p>
     <w:p>
       <w:pPr>
         <w:spacing w:after="0"/>
@@ -2446,13 +2407,14 @@
           <w:lang w:val="es-CO"/>
         </w:rPr>
       </w:pPr>
+      <w:commentRangeStart w:id="5"/>
       <w:r>
         <w:rPr>
           <w:rFonts w:ascii="Times New Roman" w:hAnsi="Times New Roman" w:cs="Times New Roman"/>
           <w:color w:val="000000"/>
           <w:lang w:val="es-CO"/>
         </w:rPr>
-        <w:t xml:space="preserve">Actualmente se usan en las primeras páginas de los libros, en prólogos, para escritura de los siglos, las series de </w:t>
+        <w:t xml:space="preserve">Actualmente </w:t>
       </w:r>
       <w:r>
         <w:rPr>
@@ -2460,7 +2422,7 @@
           <w:color w:val="000000"/>
           <w:lang w:val="es-CO"/>
         </w:rPr>
-        <w:t>reyes,</w:t>
+        <w:t xml:space="preserve">estos símbolos </w:t>
       </w:r>
       <w:r>
         <w:rPr>
@@ -2468,7 +2430,7 @@
           <w:color w:val="000000"/>
           <w:lang w:val="es-CO"/>
         </w:rPr>
-        <w:t xml:space="preserve"> </w:t>
+        <w:t xml:space="preserve">se usan en las primeras páginas de los libros, en prólogos, para escritura de los siglos, las series de </w:t>
       </w:r>
       <w:r>
         <w:rPr>
@@ -2476,7 +2438,7 @@
           <w:color w:val="000000"/>
           <w:lang w:val="es-CO"/>
         </w:rPr>
-        <w:t>papas</w:t>
+        <w:t>reyes,</w:t>
       </w:r>
       <w:r>
         <w:rPr>
@@ -2484,7 +2446,7 @@
           <w:color w:val="000000"/>
           <w:lang w:val="es-CO"/>
         </w:rPr>
-        <w:t xml:space="preserve">, </w:t>
+        <w:t xml:space="preserve"> </w:t>
       </w:r>
       <w:r>
         <w:rPr>
@@ -2492,22 +2454,41 @@
           <w:color w:val="000000"/>
           <w:lang w:val="es-CO"/>
         </w:rPr>
-        <w:t xml:space="preserve">las ediciones de congresos, festivales, etc. </w:t>
-      </w:r>
-    </w:p>
-    <w:p>
-      <w:pPr>
-        <w:autoSpaceDE w:val="0"/>
-        <w:autoSpaceDN w:val="0"/>
-        <w:adjustRightInd w:val="0"/>
-        <w:spacing w:after="0"/>
-        <w:jc w:val="both"/>
+        <w:t>papas</w:t>
+      </w:r>
+      <w:r>
         <w:rPr>
           <w:rFonts w:ascii="Times New Roman" w:hAnsi="Times New Roman" w:cs="Times New Roman"/>
           <w:color w:val="000000"/>
           <w:lang w:val="es-CO"/>
         </w:rPr>
-      </w:pPr>
+        <w:t xml:space="preserve">, </w:t>
+      </w:r>
+      <w:r>
+        <w:rPr>
+          <w:rFonts w:ascii="Times New Roman" w:hAnsi="Times New Roman" w:cs="Times New Roman"/>
+          <w:color w:val="000000"/>
+          <w:lang w:val="es-CO"/>
+        </w:rPr>
+        <w:t>las ediciones de congresos, festivales, etc</w:t>
+      </w:r>
+      <w:commentRangeEnd w:id="5"/>
+      <w:r>
+        <w:rPr>
+          <w:rStyle w:val="Refdecomentario"/>
+          <w:rFonts w:ascii="Calibri" w:eastAsia="Calibri" w:hAnsi="Calibri" w:cs="Times New Roman"/>
+          <w:lang w:val="es-MX"/>
+        </w:rPr>
+        <w:commentReference w:id="5"/>
+      </w:r>
+      <w:r>
+        <w:rPr>
+          <w:rFonts w:ascii="Times New Roman" w:hAnsi="Times New Roman" w:cs="Times New Roman"/>
+          <w:color w:val="000000"/>
+          <w:lang w:val="es-CO"/>
+        </w:rPr>
+        <w:t xml:space="preserve">. </w:t>
+      </w:r>
     </w:p>
     <w:p>
       <w:pPr>
@@ -2598,6 +2579,7 @@
                 <w:szCs w:val="18"/>
               </w:rPr>
             </w:pPr>
+            <w:commentRangeStart w:id="6"/>
             <w:r>
               <w:rPr>
                 <w:rFonts w:ascii="Times New Roman" w:hAnsi="Times New Roman" w:cs="Times New Roman"/>
@@ -2618,6 +2600,14 @@
                 <w:color w:val="000000"/>
               </w:rPr>
               <w:t xml:space="preserve"> </w:t>
+            </w:r>
+            <w:commentRangeEnd w:id="6"/>
+            <w:r>
+              <w:rPr>
+                <w:rStyle w:val="Refdecomentario"/>
+                <w:rFonts w:ascii="Calibri" w:eastAsia="Calibri" w:hAnsi="Calibri" w:cs="Times New Roman"/>
+              </w:rPr>
+              <w:commentReference w:id="6"/>
             </w:r>
           </w:p>
         </w:tc>
@@ -2666,7 +2656,25 @@
                 <w:szCs w:val="18"/>
                 <w:lang w:val="es-ES_tradnl"/>
               </w:rPr>
-              <w:t xml:space="preserve">Sistema de numeración Romano </w:t>
+              <w:t xml:space="preserve">Sistema de numeración </w:t>
+            </w:r>
+            <w:r>
+              <w:rPr>
+                <w:rFonts w:ascii="Arial" w:hAnsi="Arial" w:cs="Arial"/>
+                <w:sz w:val="18"/>
+                <w:szCs w:val="18"/>
+                <w:lang w:val="es-ES_tradnl"/>
+              </w:rPr>
+              <w:t>r</w:t>
+            </w:r>
+            <w:r>
+              <w:rPr>
+                <w:rFonts w:ascii="Arial" w:hAnsi="Arial" w:cs="Arial"/>
+                <w:sz w:val="18"/>
+                <w:szCs w:val="18"/>
+                <w:lang w:val="es-ES_tradnl"/>
+              </w:rPr>
+              <w:t xml:space="preserve">omano </w:t>
             </w:r>
           </w:p>
         </w:tc>
@@ -2728,16 +2736,6 @@
         <w:rPr>
           <w:rFonts w:ascii="Times New Roman" w:hAnsi="Times New Roman" w:cs="Times New Roman"/>
           <w:color w:val="000000"/>
-        </w:rPr>
-      </w:pPr>
-    </w:p>
-    <w:p>
-      <w:pPr>
-        <w:spacing w:after="0"/>
-        <w:rPr>
-          <w:rFonts w:ascii="Times" w:hAnsi="Times"/>
-          <w:highlight w:val="yellow"/>
-          <w:lang w:val="es-CO"/>
         </w:rPr>
       </w:pPr>
     </w:p>
@@ -2818,7 +2816,47 @@
           <w:color w:val="000000"/>
           <w:lang w:val="es-CO"/>
         </w:rPr>
-        <w:t xml:space="preserve">Sistema de Numeración Egipcio </w:t>
+        <w:t xml:space="preserve">Sistema de </w:t>
+      </w:r>
+      <w:r>
+        <w:rPr>
+          <w:rFonts w:ascii="Times New Roman" w:hAnsi="Times New Roman" w:cs="Times New Roman"/>
+          <w:b/>
+          <w:bCs/>
+          <w:color w:val="000000"/>
+          <w:lang w:val="es-CO"/>
+        </w:rPr>
+        <w:t>n</w:t>
+      </w:r>
+      <w:r>
+        <w:rPr>
+          <w:rFonts w:ascii="Times New Roman" w:hAnsi="Times New Roman" w:cs="Times New Roman"/>
+          <w:b/>
+          <w:bCs/>
+          <w:color w:val="000000"/>
+          <w:lang w:val="es-CO"/>
+        </w:rPr>
+        <w:t xml:space="preserve">umeración </w:t>
+      </w:r>
+      <w:r>
+        <w:rPr>
+          <w:rFonts w:ascii="Times New Roman" w:hAnsi="Times New Roman" w:cs="Times New Roman"/>
+          <w:b/>
+          <w:bCs/>
+          <w:color w:val="000000"/>
+          <w:lang w:val="es-CO"/>
+        </w:rPr>
+        <w:t>e</w:t>
+      </w:r>
+      <w:r>
+        <w:rPr>
+          <w:rFonts w:ascii="Times New Roman" w:hAnsi="Times New Roman" w:cs="Times New Roman"/>
+          <w:b/>
+          <w:bCs/>
+          <w:color w:val="000000"/>
+          <w:lang w:val="es-CO"/>
+        </w:rPr>
+        <w:t xml:space="preserve">gipcio </w:t>
       </w:r>
     </w:p>
     <w:p>
@@ -2842,7 +2880,7 @@
         <w:spacing w:after="0"/>
         <w:jc w:val="both"/>
         <w:rPr>
-          <w:ins w:id="1" w:author="Diana Margarita Gonzalez Martinez" w:date="2015-04-14T21:51:00Z"/>
+          <w:ins w:id="7" w:author="Diana Margarita Gonzalez Martinez" w:date="2015-04-14T21:51:00Z"/>
           <w:rFonts w:ascii="Times New Roman" w:hAnsi="Times New Roman" w:cs="Times New Roman"/>
           <w:lang w:val="es-CO"/>
         </w:rPr>
@@ -2859,14 +2897,14 @@
           <w:rFonts w:ascii="Times New Roman" w:hAnsi="Times New Roman" w:cs="Times New Roman"/>
           <w:lang w:val="es-CO"/>
         </w:rPr>
-        <w:t xml:space="preserve">antes de cristo </w:t>
+        <w:t xml:space="preserve">antes de cristo, </w:t>
       </w:r>
       <w:r>
         <w:rPr>
           <w:rFonts w:ascii="Times New Roman" w:hAnsi="Times New Roman" w:cs="Times New Roman"/>
           <w:lang w:val="es-CO"/>
         </w:rPr>
-        <w:t xml:space="preserve">A.C. los egipcios usaron un </w:t>
+        <w:t xml:space="preserve">los egipcios usaron un </w:t>
       </w:r>
       <w:r>
         <w:rPr>
@@ -2887,14 +2925,38 @@
           <w:rFonts w:ascii="Times New Roman" w:hAnsi="Times New Roman" w:cs="Times New Roman"/>
           <w:lang w:val="es-CO"/>
         </w:rPr>
-        <w:t xml:space="preserve"> escribir los números </w:t>
-      </w:r>
+        <w:t xml:space="preserve"> escribir los </w:t>
+      </w:r>
+      <w:commentRangeStart w:id="8"/>
       <w:r>
         <w:rPr>
           <w:rFonts w:ascii="Times New Roman" w:hAnsi="Times New Roman" w:cs="Times New Roman"/>
           <w:lang w:val="es-CO"/>
         </w:rPr>
-        <w:t xml:space="preserve">en base diez utilizando los </w:t>
+        <w:t xml:space="preserve">números </w:t>
+      </w:r>
+      <w:r>
+        <w:rPr>
+          <w:rFonts w:ascii="Times New Roman" w:hAnsi="Times New Roman" w:cs="Times New Roman"/>
+          <w:lang w:val="es-CO"/>
+        </w:rPr>
+        <w:t xml:space="preserve">en base diez </w:t>
+      </w:r>
+      <w:commentRangeEnd w:id="8"/>
+      <w:r>
+        <w:rPr>
+          <w:rStyle w:val="Refdecomentario"/>
+          <w:rFonts w:ascii="Calibri" w:eastAsia="Calibri" w:hAnsi="Calibri" w:cs="Times New Roman"/>
+          <w:lang w:val="es-MX"/>
+        </w:rPr>
+        <w:commentReference w:id="8"/>
+      </w:r>
+      <w:r>
+        <w:rPr>
+          <w:rFonts w:ascii="Times New Roman" w:hAnsi="Times New Roman" w:cs="Times New Roman"/>
+          <w:lang w:val="es-CO"/>
+        </w:rPr>
+        <w:t xml:space="preserve">utilizando los </w:t>
       </w:r>
       <w:r>
         <w:rPr>
@@ -2970,7 +3032,7 @@
         <w:spacing w:after="0"/>
         <w:jc w:val="both"/>
         <w:rPr>
-          <w:ins w:id="2" w:author="Diana Margarita Gonzalez Martinez" w:date="2015-04-14T21:52:00Z"/>
+          <w:ins w:id="10" w:author="Diana Margarita Gonzalez Martinez" w:date="2015-04-14T21:52:00Z"/>
           <w:rFonts w:ascii="Times New Roman" w:hAnsi="Times New Roman" w:cs="Times New Roman"/>
           <w:lang w:val="es-CO"/>
         </w:rPr>
@@ -3053,6 +3115,7 @@
                 <w:b/>
                 <w:color w:val="FFFFFF" w:themeColor="background1"/>
               </w:rPr>
+              <w:lastRenderedPageBreak/>
               <w:t>Imagen (fotografía, gráfica o ilustración)</w:t>
             </w:r>
           </w:p>
@@ -3152,6 +3215,7 @@
                 <w:color w:val="000000"/>
               </w:rPr>
             </w:pPr>
+            <w:commentRangeStart w:id="11"/>
             <w:r>
               <w:rPr>
                 <w:noProof/>
@@ -3175,7 +3239,7 @@
                           </pic:cNvPicPr>
                         </pic:nvPicPr>
                         <pic:blipFill>
-                          <a:blip r:embed="rId13">
+                          <a:blip r:embed="rId14">
                             <a:extLst>
                               <a:ext uri="{28A0092B-C50C-407E-A947-70E740481C1C}">
                                 <a14:useLocalDpi xmlns:a14="http://schemas.microsoft.com/office/drawing/2010/main" val="0"/>
@@ -3221,6 +3285,14 @@
               </w:rPr>
               <w:t xml:space="preserve">Debe ir una imagen de los dioses egipcios como borde del sistema de numeración abajo anexado como ambientación a la imagen. </w:t>
             </w:r>
+            <w:commentRangeEnd w:id="11"/>
+            <w:r>
+              <w:rPr>
+                <w:rStyle w:val="Refdecomentario"/>
+                <w:rFonts w:ascii="Calibri" w:eastAsia="Calibri" w:hAnsi="Calibri" w:cs="Times New Roman"/>
+              </w:rPr>
+              <w:commentReference w:id="11"/>
+            </w:r>
           </w:p>
           <w:p>
             <w:pPr>
@@ -3253,18 +3325,52 @@
                 <w:sz w:val="18"/>
                 <w:szCs w:val="18"/>
               </w:rPr>
-              <w:t>Código Shutterstock (o URL</w:t>
-            </w:r>
-            <w:r>
-              <w:rPr>
-                <w:rFonts w:ascii="Times New Roman" w:hAnsi="Times New Roman" w:cs="Times New Roman"/>
-                <w:b/>
-                <w:color w:val="000000"/>
-                <w:sz w:val="18"/>
-                <w:szCs w:val="18"/>
-              </w:rPr>
-              <w:t xml:space="preserve"> o la ruta en AulaPlaneta</w:t>
-            </w:r>
+              <w:t xml:space="preserve">Código </w:t>
+            </w:r>
+            <w:proofErr w:type="spellStart"/>
+            <w:r>
+              <w:rPr>
+                <w:rFonts w:ascii="Times New Roman" w:hAnsi="Times New Roman" w:cs="Times New Roman"/>
+                <w:b/>
+                <w:color w:val="000000"/>
+                <w:sz w:val="18"/>
+                <w:szCs w:val="18"/>
+              </w:rPr>
+              <w:t>Shutterstock</w:t>
+            </w:r>
+            <w:proofErr w:type="spellEnd"/>
+            <w:r>
+              <w:rPr>
+                <w:rFonts w:ascii="Times New Roman" w:hAnsi="Times New Roman" w:cs="Times New Roman"/>
+                <w:b/>
+                <w:color w:val="000000"/>
+                <w:sz w:val="18"/>
+                <w:szCs w:val="18"/>
+              </w:rPr>
+              <w:t xml:space="preserve"> (o URL</w:t>
+            </w:r>
+            <w:r>
+              <w:rPr>
+                <w:rFonts w:ascii="Times New Roman" w:hAnsi="Times New Roman" w:cs="Times New Roman"/>
+                <w:b/>
+                <w:color w:val="000000"/>
+                <w:sz w:val="18"/>
+                <w:szCs w:val="18"/>
+              </w:rPr>
+              <w:t xml:space="preserve"> o la ruta en </w:t>
+            </w:r>
+            <w:proofErr w:type="spellStart"/>
+            <w:r>
+              <w:rPr>
+                <w:rFonts w:ascii="Times New Roman" w:hAnsi="Times New Roman" w:cs="Times New Roman"/>
+                <w:b/>
+                <w:color w:val="000000"/>
+                <w:sz w:val="18"/>
+                <w:szCs w:val="18"/>
+              </w:rPr>
+              <w:t>AulaPlaneta</w:t>
+            </w:r>
+            <w:proofErr w:type="spellEnd"/>
             <w:r>
               <w:rPr>
                 <w:rFonts w:ascii="Times New Roman" w:hAnsi="Times New Roman" w:cs="Times New Roman"/>
@@ -3296,7 +3402,7 @@
                 <w:rFonts w:ascii="Times New Roman" w:hAnsi="Times New Roman" w:cs="Times New Roman"/>
               </w:rPr>
             </w:pPr>
-            <w:hyperlink r:id="rId14" w:history="1">
+            <w:hyperlink r:id="rId15" w:history="1">
               <w:r>
                 <w:rPr>
                   <w:rStyle w:val="Hipervnculo"/>
@@ -3358,6 +3464,7 @@
               </w:rPr>
               <w:t>/</w:t>
             </w:r>
+            <w:proofErr w:type="spellStart"/>
             <w:r>
               <w:rPr>
                 <w:rFonts w:ascii="Arial" w:hAnsi="Arial" w:cs="Arial"/>
@@ -3374,7 +3481,14 @@
               <w:rPr>
                 <w:rFonts w:ascii="Arial" w:hAnsi="Arial" w:cs="Arial"/>
               </w:rPr>
-              <w:t>de numeración</w:t>
+              <w:t>de</w:t>
+            </w:r>
+            <w:proofErr w:type="spellEnd"/>
+            <w:r>
+              <w:rPr>
+                <w:rFonts w:ascii="Arial" w:hAnsi="Arial" w:cs="Arial"/>
+              </w:rPr>
+              <w:t xml:space="preserve"> numeración</w:t>
             </w:r>
           </w:p>
         </w:tc>
@@ -3399,7 +3513,6 @@
                 <w:sz w:val="18"/>
                 <w:szCs w:val="18"/>
               </w:rPr>
-              <w:lastRenderedPageBreak/>
               <w:t>Pie de imagen</w:t>
             </w:r>
           </w:p>
@@ -3482,16 +3595,26 @@
         </w:rPr>
         <w:t>o se observa en la ilustración</w:t>
       </w:r>
-      <w:ins w:id="3" w:author="Diana Margarita Gonzalez Martinez" w:date="2015-04-23T23:15:00Z">
+      <w:ins w:id="12" w:author="Diana Margarita Gonzalez Martinez" w:date="2015-04-23T23:15:00Z">
         <w:r>
           <w:rPr>
             <w:rFonts w:ascii="Times New Roman" w:hAnsi="Times New Roman" w:cs="Times New Roman"/>
             <w:color w:val="000000"/>
             <w:lang w:val="es-CO"/>
           </w:rPr>
-          <w:t xml:space="preserve"> CUAL?</w:t>
+          <w:t xml:space="preserve"> CUAL</w:t>
+        </w:r>
+        <w:proofErr w:type="gramStart"/>
+        <w:r>
+          <w:rPr>
+            <w:rFonts w:ascii="Times New Roman" w:hAnsi="Times New Roman" w:cs="Times New Roman"/>
+            <w:color w:val="000000"/>
+            <w:lang w:val="es-CO"/>
+          </w:rPr>
+          <w:t>?</w:t>
         </w:r>
       </w:ins>
+      <w:proofErr w:type="gramEnd"/>
       <w:r>
         <w:rPr>
           <w:rFonts w:ascii="Times New Roman" w:hAnsi="Times New Roman" w:cs="Times New Roman"/>
@@ -3721,7 +3844,7 @@
                           </pic:cNvPicPr>
                         </pic:nvPicPr>
                         <pic:blipFill>
-                          <a:blip r:embed="rId15">
+                          <a:blip r:embed="rId16">
                             <a:extLst>
                               <a:ext uri="{28A0092B-C50C-407E-A947-70E740481C1C}">
                                 <a14:useLocalDpi xmlns:a14="http://schemas.microsoft.com/office/drawing/2010/main" val="0"/>
@@ -3794,18 +3917,52 @@
                 <w:sz w:val="18"/>
                 <w:szCs w:val="18"/>
               </w:rPr>
-              <w:t>Código Shutterstock (o URL</w:t>
-            </w:r>
-            <w:r>
-              <w:rPr>
-                <w:rFonts w:ascii="Times New Roman" w:hAnsi="Times New Roman" w:cs="Times New Roman"/>
-                <w:b/>
-                <w:color w:val="000000"/>
-                <w:sz w:val="18"/>
-                <w:szCs w:val="18"/>
-              </w:rPr>
-              <w:t xml:space="preserve"> o la ruta en AulaPlaneta</w:t>
-            </w:r>
+              <w:t xml:space="preserve">Código </w:t>
+            </w:r>
+            <w:proofErr w:type="spellStart"/>
+            <w:r>
+              <w:rPr>
+                <w:rFonts w:ascii="Times New Roman" w:hAnsi="Times New Roman" w:cs="Times New Roman"/>
+                <w:b/>
+                <w:color w:val="000000"/>
+                <w:sz w:val="18"/>
+                <w:szCs w:val="18"/>
+              </w:rPr>
+              <w:t>Shutterstock</w:t>
+            </w:r>
+            <w:proofErr w:type="spellEnd"/>
+            <w:r>
+              <w:rPr>
+                <w:rFonts w:ascii="Times New Roman" w:hAnsi="Times New Roman" w:cs="Times New Roman"/>
+                <w:b/>
+                <w:color w:val="000000"/>
+                <w:sz w:val="18"/>
+                <w:szCs w:val="18"/>
+              </w:rPr>
+              <w:t xml:space="preserve"> (o URL</w:t>
+            </w:r>
+            <w:r>
+              <w:rPr>
+                <w:rFonts w:ascii="Times New Roman" w:hAnsi="Times New Roman" w:cs="Times New Roman"/>
+                <w:b/>
+                <w:color w:val="000000"/>
+                <w:sz w:val="18"/>
+                <w:szCs w:val="18"/>
+              </w:rPr>
+              <w:t xml:space="preserve"> o la ruta en </w:t>
+            </w:r>
+            <w:proofErr w:type="spellStart"/>
+            <w:r>
+              <w:rPr>
+                <w:rFonts w:ascii="Times New Roman" w:hAnsi="Times New Roman" w:cs="Times New Roman"/>
+                <w:b/>
+                <w:color w:val="000000"/>
+                <w:sz w:val="18"/>
+                <w:szCs w:val="18"/>
+              </w:rPr>
+              <w:t>AulaPlaneta</w:t>
+            </w:r>
+            <w:proofErr w:type="spellEnd"/>
             <w:r>
               <w:rPr>
                 <w:rFonts w:ascii="Times New Roman" w:hAnsi="Times New Roman" w:cs="Times New Roman"/>
@@ -4120,15 +4277,7 @@
           <w:rFonts w:ascii="Times New Roman" w:hAnsi="Times New Roman" w:cs="Times New Roman"/>
           <w:lang w:val="es-CO"/>
         </w:rPr>
-        <w:t xml:space="preserve">representaban con una concha de caracol marino. Las unidades de cada orden van aumentando en potencias de veinte, excepto las unidades de tercer orden que corresponden a </w:t>
-      </w:r>
-      <w:r>
-        <w:rPr>
-          <w:rFonts w:ascii="Times New Roman" w:hAnsi="Times New Roman" w:cs="Times New Roman"/>
-          <w:lang w:val="es-CO"/>
-        </w:rPr>
-        <w:lastRenderedPageBreak/>
-        <w:t xml:space="preserve">18 de segundo orden; esto motivado en que en su calendario solar, un año es de 18 meses y no de 20. </w:t>
+        <w:t xml:space="preserve">representaban con una concha de caracol marino. Las unidades de cada orden van aumentando en potencias de veinte, excepto las unidades de tercer orden que corresponden a 18 de segundo orden; esto motivado en que en su calendario solar, un año es de 18 meses y no de 20. </w:t>
       </w:r>
     </w:p>
     <w:p>
@@ -4313,7 +4462,7 @@
                           </pic:cNvPicPr>
                         </pic:nvPicPr>
                         <pic:blipFill>
-                          <a:blip r:embed="rId16">
+                          <a:blip r:embed="rId17">
                             <a:extLst>
                               <a:ext uri="{28A0092B-C50C-407E-A947-70E740481C1C}">
                                 <a14:useLocalDpi xmlns:a14="http://schemas.microsoft.com/office/drawing/2010/main" val="0"/>
@@ -4494,7 +4643,43 @@
                 <w:b/>
                 <w:color w:val="000000"/>
               </w:rPr>
-              <w:t>Código Shutterstock (o URL o la ruta en AulaPlaneta)</w:t>
+              <w:t xml:space="preserve">Código </w:t>
+            </w:r>
+            <w:proofErr w:type="spellStart"/>
+            <w:r>
+              <w:rPr>
+                <w:rFonts w:ascii="Times New Roman" w:hAnsi="Times New Roman" w:cs="Times New Roman"/>
+                <w:b/>
+                <w:color w:val="000000"/>
+              </w:rPr>
+              <w:t>Shutterstock</w:t>
+            </w:r>
+            <w:proofErr w:type="spellEnd"/>
+            <w:r>
+              <w:rPr>
+                <w:rFonts w:ascii="Times New Roman" w:hAnsi="Times New Roman" w:cs="Times New Roman"/>
+                <w:b/>
+                <w:color w:val="000000"/>
+              </w:rPr>
+              <w:t xml:space="preserve"> (o URL o la ruta en </w:t>
+            </w:r>
+            <w:proofErr w:type="spellStart"/>
+            <w:r>
+              <w:rPr>
+                <w:rFonts w:ascii="Times New Roman" w:hAnsi="Times New Roman" w:cs="Times New Roman"/>
+                <w:b/>
+                <w:color w:val="000000"/>
+              </w:rPr>
+              <w:t>AulaPlaneta</w:t>
+            </w:r>
+            <w:proofErr w:type="spellEnd"/>
+            <w:r>
+              <w:rPr>
+                <w:rFonts w:ascii="Times New Roman" w:hAnsi="Times New Roman" w:cs="Times New Roman"/>
+                <w:b/>
+                <w:color w:val="000000"/>
+              </w:rPr>
+              <w:t>)</w:t>
             </w:r>
           </w:p>
         </w:tc>
@@ -4655,8 +4840,19 @@
           <w:color w:val="000000"/>
           <w:shd w:val="clear" w:color="auto" w:fill="FFFFFF"/>
         </w:rPr>
-        <w:t>Es una variación del sistema aditivo. Este sistema necesita un símbolo para referirse a las cifras del 0 al 9 (dependiendo de la base, esto sería en base 10) y un símbolo para las decenas, centenas, etc</w:t>
-      </w:r>
+        <w:lastRenderedPageBreak/>
+        <w:t xml:space="preserve">Es una variación del sistema aditivo. Este sistema necesita un símbolo para referirse a las cifras del 0 al 9 (dependiendo de la base, esto sería en base 10) y un símbolo para las decenas, centenas, </w:t>
+      </w:r>
+      <w:proofErr w:type="spellStart"/>
+      <w:r>
+        <w:rPr>
+          <w:rFonts w:ascii="Times New Roman" w:hAnsi="Times New Roman" w:cs="Times New Roman"/>
+          <w:color w:val="000000"/>
+          <w:shd w:val="clear" w:color="auto" w:fill="FFFFFF"/>
+        </w:rPr>
+        <w:t>etc</w:t>
+      </w:r>
+      <w:proofErr w:type="spellEnd"/>
       <w:r>
         <w:rPr>
           <w:rFonts w:ascii="Times New Roman" w:hAnsi="Times New Roman" w:cs="Times New Roman"/>
@@ -4874,7 +5070,7 @@
                           </pic:cNvPicPr>
                         </pic:nvPicPr>
                         <pic:blipFill>
-                          <a:blip r:embed="rId17">
+                          <a:blip r:embed="rId18">
                             <a:extLst>
                               <a:ext uri="{28A0092B-C50C-407E-A947-70E740481C1C}">
                                 <a14:useLocalDpi xmlns:a14="http://schemas.microsoft.com/office/drawing/2010/main" val="0"/>
@@ -4947,16 +5143,43 @@
                 <w:b/>
                 <w:color w:val="000000"/>
               </w:rPr>
-              <w:t xml:space="preserve">Código Shutterstock (o URL o la ruta </w:t>
-            </w:r>
-            <w:r>
-              <w:rPr>
-                <w:rFonts w:ascii="Times New Roman" w:hAnsi="Times New Roman" w:cs="Times New Roman"/>
-                <w:b/>
-                <w:color w:val="000000"/>
-              </w:rPr>
-              <w:lastRenderedPageBreak/>
-              <w:t>en AulaPlaneta)</w:t>
+              <w:t xml:space="preserve">Código </w:t>
+            </w:r>
+            <w:proofErr w:type="spellStart"/>
+            <w:r>
+              <w:rPr>
+                <w:rFonts w:ascii="Times New Roman" w:hAnsi="Times New Roman" w:cs="Times New Roman"/>
+                <w:b/>
+                <w:color w:val="000000"/>
+              </w:rPr>
+              <w:t>Shutterstock</w:t>
+            </w:r>
+            <w:proofErr w:type="spellEnd"/>
+            <w:r>
+              <w:rPr>
+                <w:rFonts w:ascii="Times New Roman" w:hAnsi="Times New Roman" w:cs="Times New Roman"/>
+                <w:b/>
+                <w:color w:val="000000"/>
+              </w:rPr>
+              <w:t xml:space="preserve"> (o URL o la ruta en </w:t>
+            </w:r>
+            <w:proofErr w:type="spellStart"/>
+            <w:r>
+              <w:rPr>
+                <w:rFonts w:ascii="Times New Roman" w:hAnsi="Times New Roman" w:cs="Times New Roman"/>
+                <w:b/>
+                <w:color w:val="000000"/>
+              </w:rPr>
+              <w:t>AulaPlaneta</w:t>
+            </w:r>
+            <w:proofErr w:type="spellEnd"/>
+            <w:r>
+              <w:rPr>
+                <w:rFonts w:ascii="Times New Roman" w:hAnsi="Times New Roman" w:cs="Times New Roman"/>
+                <w:b/>
+                <w:color w:val="000000"/>
+              </w:rPr>
+              <w:t>)</w:t>
             </w:r>
           </w:p>
         </w:tc>
@@ -4992,7 +5215,6 @@
                 <w:b/>
                 <w:color w:val="000000"/>
               </w:rPr>
-              <w:lastRenderedPageBreak/>
               <w:t>Pie de imagen</w:t>
             </w:r>
           </w:p>
@@ -5239,7 +5461,7 @@
                           </pic:cNvPicPr>
                         </pic:nvPicPr>
                         <pic:blipFill>
-                          <a:blip r:embed="rId18">
+                          <a:blip r:embed="rId19">
                             <a:extLst>
                               <a:ext uri="{28A0092B-C50C-407E-A947-70E740481C1C}">
                                 <a14:useLocalDpi xmlns:a14="http://schemas.microsoft.com/office/drawing/2010/main" val="0"/>
@@ -5334,7 +5556,51 @@
                 <w:sz w:val="18"/>
                 <w:szCs w:val="18"/>
               </w:rPr>
-              <w:t>Código Shutterstock (o URL o la ruta en AulaPlaneta)</w:t>
+              <w:t xml:space="preserve">Código </w:t>
+            </w:r>
+            <w:proofErr w:type="spellStart"/>
+            <w:r>
+              <w:rPr>
+                <w:rFonts w:ascii="Times New Roman" w:hAnsi="Times New Roman" w:cs="Times New Roman"/>
+                <w:b/>
+                <w:color w:val="000000"/>
+                <w:sz w:val="18"/>
+                <w:szCs w:val="18"/>
+              </w:rPr>
+              <w:t>Shutterstock</w:t>
+            </w:r>
+            <w:proofErr w:type="spellEnd"/>
+            <w:r>
+              <w:rPr>
+                <w:rFonts w:ascii="Times New Roman" w:hAnsi="Times New Roman" w:cs="Times New Roman"/>
+                <w:b/>
+                <w:color w:val="000000"/>
+                <w:sz w:val="18"/>
+                <w:szCs w:val="18"/>
+              </w:rPr>
+              <w:t xml:space="preserve"> (o URL o la ruta en </w:t>
+            </w:r>
+            <w:proofErr w:type="spellStart"/>
+            <w:r>
+              <w:rPr>
+                <w:rFonts w:ascii="Times New Roman" w:hAnsi="Times New Roman" w:cs="Times New Roman"/>
+                <w:b/>
+                <w:color w:val="000000"/>
+                <w:sz w:val="18"/>
+                <w:szCs w:val="18"/>
+              </w:rPr>
+              <w:t>AulaPlaneta</w:t>
+            </w:r>
+            <w:proofErr w:type="spellEnd"/>
+            <w:r>
+              <w:rPr>
+                <w:rFonts w:ascii="Times New Roman" w:hAnsi="Times New Roman" w:cs="Times New Roman"/>
+                <w:b/>
+                <w:color w:val="000000"/>
+                <w:sz w:val="18"/>
+                <w:szCs w:val="18"/>
+              </w:rPr>
+              <w:t>)</w:t>
             </w:r>
           </w:p>
         </w:tc>
@@ -5858,14 +6124,7 @@
         <w:rPr>
           <w:rFonts w:ascii="Times New Roman" w:hAnsi="Times New Roman" w:cs="Times New Roman"/>
         </w:rPr>
-        <w:t xml:space="preserve">.C. se dieron cuenta que sus símbolos podían representar otros valores dependiendo de su posición, dando origen a la notación posicional; escribían los numerales en grupos separados por espacios, cada grupo representaba unidades, grupos de 60 unidades, grupos de 60x60= 360 unidades, respectivamente. Finalmente, para hallar el valor </w:t>
-      </w:r>
-      <w:r>
-        <w:rPr>
-          <w:rFonts w:ascii="Times New Roman" w:hAnsi="Times New Roman" w:cs="Times New Roman"/>
-        </w:rPr>
-        <w:lastRenderedPageBreak/>
-        <w:t>representado en un número, se efectuaban las multiplicaciones correspondientes y se sumaban los productos resultantes.</w:t>
+        <w:t>.C. se dieron cuenta que sus símbolos podían representar otros valores dependiendo de su posición, dando origen a la notación posicional; escribían los numerales en grupos separados por espacios, cada grupo representaba unidades, grupos de 60 unidades, grupos de 60x60= 360 unidades, respectivamente. Finalmente, para hallar el valor representado en un número, se efectuaban las multiplicaciones correspondientes y se sumaban los productos resultantes.</w:t>
       </w:r>
     </w:p>
     <w:p>
@@ -6040,7 +6299,7 @@
                           </pic:cNvPicPr>
                         </pic:nvPicPr>
                         <pic:blipFill>
-                          <a:blip r:embed="rId19">
+                          <a:blip r:embed="rId20">
                             <a:extLst>
                               <a:ext uri="{28A0092B-C50C-407E-A947-70E740481C1C}">
                                 <a14:useLocalDpi xmlns:a14="http://schemas.microsoft.com/office/drawing/2010/main" val="0"/>
@@ -6109,18 +6368,52 @@
                 <w:sz w:val="18"/>
                 <w:szCs w:val="18"/>
               </w:rPr>
-              <w:t>Código Shutterstock (o URL</w:t>
-            </w:r>
-            <w:r>
-              <w:rPr>
-                <w:rFonts w:ascii="Times New Roman" w:hAnsi="Times New Roman" w:cs="Times New Roman"/>
-                <w:b/>
-                <w:color w:val="000000"/>
-                <w:sz w:val="18"/>
-                <w:szCs w:val="18"/>
-              </w:rPr>
-              <w:t xml:space="preserve"> o la ruta en AulaPlaneta</w:t>
-            </w:r>
+              <w:t xml:space="preserve">Código </w:t>
+            </w:r>
+            <w:proofErr w:type="spellStart"/>
+            <w:r>
+              <w:rPr>
+                <w:rFonts w:ascii="Times New Roman" w:hAnsi="Times New Roman" w:cs="Times New Roman"/>
+                <w:b/>
+                <w:color w:val="000000"/>
+                <w:sz w:val="18"/>
+                <w:szCs w:val="18"/>
+              </w:rPr>
+              <w:t>Shutterstock</w:t>
+            </w:r>
+            <w:proofErr w:type="spellEnd"/>
+            <w:r>
+              <w:rPr>
+                <w:rFonts w:ascii="Times New Roman" w:hAnsi="Times New Roman" w:cs="Times New Roman"/>
+                <w:b/>
+                <w:color w:val="000000"/>
+                <w:sz w:val="18"/>
+                <w:szCs w:val="18"/>
+              </w:rPr>
+              <w:t xml:space="preserve"> (o URL</w:t>
+            </w:r>
+            <w:r>
+              <w:rPr>
+                <w:rFonts w:ascii="Times New Roman" w:hAnsi="Times New Roman" w:cs="Times New Roman"/>
+                <w:b/>
+                <w:color w:val="000000"/>
+                <w:sz w:val="18"/>
+                <w:szCs w:val="18"/>
+              </w:rPr>
+              <w:t xml:space="preserve"> o la ruta en </w:t>
+            </w:r>
+            <w:proofErr w:type="spellStart"/>
+            <w:r>
+              <w:rPr>
+                <w:rFonts w:ascii="Times New Roman" w:hAnsi="Times New Roman" w:cs="Times New Roman"/>
+                <w:b/>
+                <w:color w:val="000000"/>
+                <w:sz w:val="18"/>
+                <w:szCs w:val="18"/>
+              </w:rPr>
+              <w:t>AulaPlaneta</w:t>
+            </w:r>
+            <w:proofErr w:type="spellEnd"/>
             <w:r>
               <w:rPr>
                 <w:rFonts w:ascii="Times New Roman" w:hAnsi="Times New Roman" w:cs="Times New Roman"/>
@@ -6343,6 +6636,7 @@
                 <w:sz w:val="18"/>
                 <w:szCs w:val="18"/>
               </w:rPr>
+              <w:lastRenderedPageBreak/>
               <w:t>Descripción</w:t>
             </w:r>
           </w:p>
@@ -6390,7 +6684,7 @@
                           </pic:cNvPicPr>
                         </pic:nvPicPr>
                         <pic:blipFill>
-                          <a:blip r:embed="rId20">
+                          <a:blip r:embed="rId21">
                             <a:extLst>
                               <a:ext uri="{28A0092B-C50C-407E-A947-70E740481C1C}">
                                 <a14:useLocalDpi xmlns:a14="http://schemas.microsoft.com/office/drawing/2010/main" val="0"/>
@@ -6459,18 +6753,52 @@
                 <w:sz w:val="18"/>
                 <w:szCs w:val="18"/>
               </w:rPr>
-              <w:t>Código Shutterstock (o URL</w:t>
-            </w:r>
-            <w:r>
-              <w:rPr>
-                <w:rFonts w:ascii="Times New Roman" w:hAnsi="Times New Roman" w:cs="Times New Roman"/>
-                <w:b/>
-                <w:color w:val="000000"/>
-                <w:sz w:val="18"/>
-                <w:szCs w:val="18"/>
-              </w:rPr>
-              <w:t xml:space="preserve"> o la ruta en AulaPlaneta</w:t>
-            </w:r>
+              <w:t xml:space="preserve">Código </w:t>
+            </w:r>
+            <w:proofErr w:type="spellStart"/>
+            <w:r>
+              <w:rPr>
+                <w:rFonts w:ascii="Times New Roman" w:hAnsi="Times New Roman" w:cs="Times New Roman"/>
+                <w:b/>
+                <w:color w:val="000000"/>
+                <w:sz w:val="18"/>
+                <w:szCs w:val="18"/>
+              </w:rPr>
+              <w:t>Shutterstock</w:t>
+            </w:r>
+            <w:proofErr w:type="spellEnd"/>
+            <w:r>
+              <w:rPr>
+                <w:rFonts w:ascii="Times New Roman" w:hAnsi="Times New Roman" w:cs="Times New Roman"/>
+                <w:b/>
+                <w:color w:val="000000"/>
+                <w:sz w:val="18"/>
+                <w:szCs w:val="18"/>
+              </w:rPr>
+              <w:t xml:space="preserve"> (o URL</w:t>
+            </w:r>
+            <w:r>
+              <w:rPr>
+                <w:rFonts w:ascii="Times New Roman" w:hAnsi="Times New Roman" w:cs="Times New Roman"/>
+                <w:b/>
+                <w:color w:val="000000"/>
+                <w:sz w:val="18"/>
+                <w:szCs w:val="18"/>
+              </w:rPr>
+              <w:t xml:space="preserve"> o la ruta en </w:t>
+            </w:r>
+            <w:proofErr w:type="spellStart"/>
+            <w:r>
+              <w:rPr>
+                <w:rFonts w:ascii="Times New Roman" w:hAnsi="Times New Roman" w:cs="Times New Roman"/>
+                <w:b/>
+                <w:color w:val="000000"/>
+                <w:sz w:val="18"/>
+                <w:szCs w:val="18"/>
+              </w:rPr>
+              <w:t>AulaPlaneta</w:t>
+            </w:r>
+            <w:proofErr w:type="spellEnd"/>
             <w:r>
               <w:rPr>
                 <w:rFonts w:ascii="Times New Roman" w:hAnsi="Times New Roman" w:cs="Times New Roman"/>
@@ -6648,7 +6976,6 @@
           <w:color w:val="000000"/>
           <w:lang w:val="es-CO"/>
         </w:rPr>
-        <w:lastRenderedPageBreak/>
         <w:t>Por otra parte, la gran ventaja del sistema de posición es que se necesita sólo un número limitado de símbolos (los babilonios sólo tenía dos, además de su símbolo para el cero) y que puede representar cualquier número entero, ya sea grande, también para realizar operaciones aritméticas mucho más fácil. Los babilonios tenían un sistema numérico sofisticado, se considera un sistema mixto de las bases 10 y 60</w:t>
       </w:r>
       <w:r>
@@ -6960,7 +7287,7 @@
                           </pic:cNvPicPr>
                         </pic:nvPicPr>
                         <pic:blipFill>
-                          <a:blip r:embed="rId21">
+                          <a:blip r:embed="rId22">
                             <a:extLst>
                               <a:ext uri="{28A0092B-C50C-407E-A947-70E740481C1C}">
                                 <a14:useLocalDpi xmlns:a14="http://schemas.microsoft.com/office/drawing/2010/main" val="0"/>
@@ -7037,18 +7364,63 @@
                 <w:sz w:val="18"/>
                 <w:szCs w:val="18"/>
               </w:rPr>
-              <w:t>Código Shutterstock (o URL</w:t>
-            </w:r>
-            <w:r>
-              <w:rPr>
-                <w:rFonts w:ascii="Times New Roman" w:hAnsi="Times New Roman" w:cs="Times New Roman"/>
-                <w:b/>
-                <w:color w:val="000000"/>
-                <w:sz w:val="18"/>
-                <w:szCs w:val="18"/>
-              </w:rPr>
-              <w:t xml:space="preserve"> o la ruta en AulaPlaneta</w:t>
-            </w:r>
+              <w:t xml:space="preserve">Código </w:t>
+            </w:r>
+            <w:proofErr w:type="spellStart"/>
+            <w:r>
+              <w:rPr>
+                <w:rFonts w:ascii="Times New Roman" w:hAnsi="Times New Roman" w:cs="Times New Roman"/>
+                <w:b/>
+                <w:color w:val="000000"/>
+                <w:sz w:val="18"/>
+                <w:szCs w:val="18"/>
+              </w:rPr>
+              <w:t>Shutterstock</w:t>
+            </w:r>
+            <w:proofErr w:type="spellEnd"/>
+            <w:r>
+              <w:rPr>
+                <w:rFonts w:ascii="Times New Roman" w:hAnsi="Times New Roman" w:cs="Times New Roman"/>
+                <w:b/>
+                <w:color w:val="000000"/>
+                <w:sz w:val="18"/>
+                <w:szCs w:val="18"/>
+              </w:rPr>
+              <w:t xml:space="preserve"> (o </w:t>
+            </w:r>
+            <w:r>
+              <w:rPr>
+                <w:rFonts w:ascii="Times New Roman" w:hAnsi="Times New Roman" w:cs="Times New Roman"/>
+                <w:b/>
+                <w:color w:val="000000"/>
+                <w:sz w:val="18"/>
+                <w:szCs w:val="18"/>
+              </w:rPr>
+              <w:lastRenderedPageBreak/>
+              <w:t>URL</w:t>
+            </w:r>
+            <w:r>
+              <w:rPr>
+                <w:rFonts w:ascii="Times New Roman" w:hAnsi="Times New Roman" w:cs="Times New Roman"/>
+                <w:b/>
+                <w:color w:val="000000"/>
+                <w:sz w:val="18"/>
+                <w:szCs w:val="18"/>
+              </w:rPr>
+              <w:t xml:space="preserve"> o la ruta en </w:t>
+            </w:r>
+            <w:proofErr w:type="spellStart"/>
+            <w:r>
+              <w:rPr>
+                <w:rFonts w:ascii="Times New Roman" w:hAnsi="Times New Roman" w:cs="Times New Roman"/>
+                <w:b/>
+                <w:color w:val="000000"/>
+                <w:sz w:val="18"/>
+                <w:szCs w:val="18"/>
+              </w:rPr>
+              <w:t>AulaPlaneta</w:t>
+            </w:r>
+            <w:proofErr w:type="spellEnd"/>
             <w:r>
               <w:rPr>
                 <w:rFonts w:ascii="Times New Roman" w:hAnsi="Times New Roman" w:cs="Times New Roman"/>
@@ -7095,6 +7467,7 @@
                 <w:sz w:val="18"/>
                 <w:szCs w:val="18"/>
               </w:rPr>
+              <w:lastRenderedPageBreak/>
               <w:t>Pie de imagen</w:t>
             </w:r>
           </w:p>
@@ -7315,7 +7688,6 @@
                 <w:b/>
                 <w:color w:val="FFFFFF" w:themeColor="background1"/>
               </w:rPr>
-              <w:lastRenderedPageBreak/>
               <w:t>Imagen (fotografía, gráfica o ilustración)</w:t>
             </w:r>
           </w:p>
@@ -7446,7 +7818,7 @@
                           </pic:cNvPicPr>
                         </pic:nvPicPr>
                         <pic:blipFill>
-                          <a:blip r:embed="rId22">
+                          <a:blip r:embed="rId23">
                             <a:extLst>
                               <a:ext uri="{28A0092B-C50C-407E-A947-70E740481C1C}">
                                 <a14:useLocalDpi xmlns:a14="http://schemas.microsoft.com/office/drawing/2010/main" val="0"/>
@@ -7516,18 +7888,52 @@
                 <w:sz w:val="18"/>
                 <w:szCs w:val="18"/>
               </w:rPr>
-              <w:t>Código Shutterstock (o URL</w:t>
-            </w:r>
-            <w:r>
-              <w:rPr>
-                <w:rFonts w:ascii="Times New Roman" w:hAnsi="Times New Roman" w:cs="Times New Roman"/>
-                <w:b/>
-                <w:color w:val="000000"/>
-                <w:sz w:val="18"/>
-                <w:szCs w:val="18"/>
-              </w:rPr>
-              <w:t xml:space="preserve"> o la ruta en AulaPlaneta</w:t>
-            </w:r>
+              <w:t xml:space="preserve">Código </w:t>
+            </w:r>
+            <w:proofErr w:type="spellStart"/>
+            <w:r>
+              <w:rPr>
+                <w:rFonts w:ascii="Times New Roman" w:hAnsi="Times New Roman" w:cs="Times New Roman"/>
+                <w:b/>
+                <w:color w:val="000000"/>
+                <w:sz w:val="18"/>
+                <w:szCs w:val="18"/>
+              </w:rPr>
+              <w:t>Shutterstock</w:t>
+            </w:r>
+            <w:proofErr w:type="spellEnd"/>
+            <w:r>
+              <w:rPr>
+                <w:rFonts w:ascii="Times New Roman" w:hAnsi="Times New Roman" w:cs="Times New Roman"/>
+                <w:b/>
+                <w:color w:val="000000"/>
+                <w:sz w:val="18"/>
+                <w:szCs w:val="18"/>
+              </w:rPr>
+              <w:t xml:space="preserve"> (o URL</w:t>
+            </w:r>
+            <w:r>
+              <w:rPr>
+                <w:rFonts w:ascii="Times New Roman" w:hAnsi="Times New Roman" w:cs="Times New Roman"/>
+                <w:b/>
+                <w:color w:val="000000"/>
+                <w:sz w:val="18"/>
+                <w:szCs w:val="18"/>
+              </w:rPr>
+              <w:t xml:space="preserve"> o la ruta en </w:t>
+            </w:r>
+            <w:proofErr w:type="spellStart"/>
+            <w:r>
+              <w:rPr>
+                <w:rFonts w:ascii="Times New Roman" w:hAnsi="Times New Roman" w:cs="Times New Roman"/>
+                <w:b/>
+                <w:color w:val="000000"/>
+                <w:sz w:val="18"/>
+                <w:szCs w:val="18"/>
+              </w:rPr>
+              <w:t>AulaPlaneta</w:t>
+            </w:r>
+            <w:proofErr w:type="spellEnd"/>
             <w:r>
               <w:rPr>
                 <w:rFonts w:ascii="Times New Roman" w:hAnsi="Times New Roman" w:cs="Times New Roman"/>
@@ -7763,6 +8169,7 @@
                 <w:b/>
                 <w:color w:val="FFFFFF" w:themeColor="background1"/>
               </w:rPr>
+              <w:lastRenderedPageBreak/>
               <w:t>Destacado</w:t>
             </w:r>
           </w:p>
@@ -8099,7 +8506,6 @@
                 <w:b/>
                 <w:color w:val="FFFFFF" w:themeColor="background1"/>
               </w:rPr>
-              <w:lastRenderedPageBreak/>
               <w:t>Imagen (fotografía, gráfica o ilustración)</w:t>
             </w:r>
           </w:p>
@@ -8210,7 +8616,7 @@
             <w:pPr>
               <w:ind w:left="708"/>
               <w:rPr>
-                <w:del w:id="4" w:author="Diana Margarita Gonzalez Martinez" w:date="2015-04-25T12:18:00Z"/>
+                <w:del w:id="13" w:author="Diana Margarita Gonzalez Martinez" w:date="2015-04-25T12:18:00Z"/>
                 <w:rFonts w:ascii="Times New Roman" w:hAnsi="Times New Roman" w:cs="Times New Roman"/>
                 <w:color w:val="000000"/>
               </w:rPr>
@@ -8222,7 +8628,7 @@
               </w:rPr>
               <w:t xml:space="preserve"> </w:t>
             </w:r>
-            <w:ins w:id="5" w:author="Diana Margarita Gonzalez Martinez" w:date="2015-04-25T12:18:00Z">
+            <w:ins w:id="14" w:author="Diana Margarita Gonzalez Martinez" w:date="2015-04-25T12:18:00Z">
               <w:r>
                 <w:rPr>
                   <w:noProof/>
@@ -8246,7 +8652,7 @@
                             </pic:cNvPicPr>
                           </pic:nvPicPr>
                           <pic:blipFill>
-                            <a:blip r:embed="rId23">
+                            <a:blip r:embed="rId24">
                               <a:extLst>
                                 <a:ext uri="{28A0092B-C50C-407E-A947-70E740481C1C}">
                                   <a14:useLocalDpi xmlns:a14="http://schemas.microsoft.com/office/drawing/2010/main" val="0"/>
@@ -8309,18 +8715,52 @@
                 <w:sz w:val="18"/>
                 <w:szCs w:val="18"/>
               </w:rPr>
-              <w:t>Código Shutterstock (o URL</w:t>
-            </w:r>
-            <w:r>
-              <w:rPr>
-                <w:rFonts w:ascii="Times New Roman" w:hAnsi="Times New Roman" w:cs="Times New Roman"/>
-                <w:b/>
-                <w:color w:val="000000"/>
-                <w:sz w:val="18"/>
-                <w:szCs w:val="18"/>
-              </w:rPr>
-              <w:t xml:space="preserve"> o la ruta en AulaPlaneta</w:t>
-            </w:r>
+              <w:t xml:space="preserve">Código </w:t>
+            </w:r>
+            <w:proofErr w:type="spellStart"/>
+            <w:r>
+              <w:rPr>
+                <w:rFonts w:ascii="Times New Roman" w:hAnsi="Times New Roman" w:cs="Times New Roman"/>
+                <w:b/>
+                <w:color w:val="000000"/>
+                <w:sz w:val="18"/>
+                <w:szCs w:val="18"/>
+              </w:rPr>
+              <w:t>Shutterstock</w:t>
+            </w:r>
+            <w:proofErr w:type="spellEnd"/>
+            <w:r>
+              <w:rPr>
+                <w:rFonts w:ascii="Times New Roman" w:hAnsi="Times New Roman" w:cs="Times New Roman"/>
+                <w:b/>
+                <w:color w:val="000000"/>
+                <w:sz w:val="18"/>
+                <w:szCs w:val="18"/>
+              </w:rPr>
+              <w:t xml:space="preserve"> (o URL</w:t>
+            </w:r>
+            <w:r>
+              <w:rPr>
+                <w:rFonts w:ascii="Times New Roman" w:hAnsi="Times New Roman" w:cs="Times New Roman"/>
+                <w:b/>
+                <w:color w:val="000000"/>
+                <w:sz w:val="18"/>
+                <w:szCs w:val="18"/>
+              </w:rPr>
+              <w:t xml:space="preserve"> o la ruta en </w:t>
+            </w:r>
+            <w:proofErr w:type="spellStart"/>
+            <w:r>
+              <w:rPr>
+                <w:rFonts w:ascii="Times New Roman" w:hAnsi="Times New Roman" w:cs="Times New Roman"/>
+                <w:b/>
+                <w:color w:val="000000"/>
+                <w:sz w:val="18"/>
+                <w:szCs w:val="18"/>
+              </w:rPr>
+              <w:t>AulaPlaneta</w:t>
+            </w:r>
+            <w:proofErr w:type="spellEnd"/>
             <w:r>
               <w:rPr>
                 <w:rFonts w:ascii="Times New Roman" w:hAnsi="Times New Roman" w:cs="Times New Roman"/>
@@ -8344,7 +8784,7 @@
                 <w:color w:val="000000"/>
               </w:rPr>
             </w:pPr>
-            <w:hyperlink r:id="rId24" w:history="1">
+            <w:hyperlink r:id="rId25" w:history="1">
               <w:r>
                 <w:rPr>
                   <w:rStyle w:val="Hipervnculo"/>
@@ -8556,6 +8996,7 @@
                 <w:sz w:val="18"/>
                 <w:szCs w:val="18"/>
               </w:rPr>
+              <w:lastRenderedPageBreak/>
               <w:t>Título</w:t>
             </w:r>
           </w:p>
@@ -9612,7 +10053,6 @@
                       <w:rFonts w:ascii="Times New Roman" w:hAnsi="Times New Roman" w:cs="Times New Roman"/>
                       <w:color w:val="000000"/>
                     </w:rPr>
-                    <w:lastRenderedPageBreak/>
                     <w:t>564</w:t>
                   </w:r>
                   <w:r>
@@ -9745,19 +10185,52 @@
                 <w:sz w:val="18"/>
                 <w:szCs w:val="18"/>
               </w:rPr>
-              <w:lastRenderedPageBreak/>
-              <w:t>Código Shutterstock (o URL</w:t>
-            </w:r>
-            <w:r>
-              <w:rPr>
-                <w:rFonts w:ascii="Times New Roman" w:hAnsi="Times New Roman" w:cs="Times New Roman"/>
-                <w:b/>
-                <w:color w:val="000000"/>
-                <w:sz w:val="18"/>
-                <w:szCs w:val="18"/>
-              </w:rPr>
-              <w:t xml:space="preserve"> o la ruta en AulaPlaneta</w:t>
-            </w:r>
+              <w:t xml:space="preserve">Código </w:t>
+            </w:r>
+            <w:proofErr w:type="spellStart"/>
+            <w:r>
+              <w:rPr>
+                <w:rFonts w:ascii="Times New Roman" w:hAnsi="Times New Roman" w:cs="Times New Roman"/>
+                <w:b/>
+                <w:color w:val="000000"/>
+                <w:sz w:val="18"/>
+                <w:szCs w:val="18"/>
+              </w:rPr>
+              <w:t>Shutterstock</w:t>
+            </w:r>
+            <w:proofErr w:type="spellEnd"/>
+            <w:r>
+              <w:rPr>
+                <w:rFonts w:ascii="Times New Roman" w:hAnsi="Times New Roman" w:cs="Times New Roman"/>
+                <w:b/>
+                <w:color w:val="000000"/>
+                <w:sz w:val="18"/>
+                <w:szCs w:val="18"/>
+              </w:rPr>
+              <w:t xml:space="preserve"> (o URL</w:t>
+            </w:r>
+            <w:r>
+              <w:rPr>
+                <w:rFonts w:ascii="Times New Roman" w:hAnsi="Times New Roman" w:cs="Times New Roman"/>
+                <w:b/>
+                <w:color w:val="000000"/>
+                <w:sz w:val="18"/>
+                <w:szCs w:val="18"/>
+              </w:rPr>
+              <w:t xml:space="preserve"> o la ruta en </w:t>
+            </w:r>
+            <w:proofErr w:type="spellStart"/>
+            <w:r>
+              <w:rPr>
+                <w:rFonts w:ascii="Times New Roman" w:hAnsi="Times New Roman" w:cs="Times New Roman"/>
+                <w:b/>
+                <w:color w:val="000000"/>
+                <w:sz w:val="18"/>
+                <w:szCs w:val="18"/>
+              </w:rPr>
+              <w:t>AulaPlaneta</w:t>
+            </w:r>
+            <w:proofErr w:type="spellEnd"/>
             <w:r>
               <w:rPr>
                 <w:rFonts w:ascii="Times New Roman" w:hAnsi="Times New Roman" w:cs="Times New Roman"/>
@@ -10202,7 +10675,7 @@
                           </pic:cNvPicPr>
                         </pic:nvPicPr>
                         <pic:blipFill>
-                          <a:blip r:embed="rId25">
+                          <a:blip r:embed="rId26">
                             <a:extLst>
                               <a:ext uri="{28A0092B-C50C-407E-A947-70E740481C1C}">
                                 <a14:useLocalDpi xmlns:a14="http://schemas.microsoft.com/office/drawing/2010/main" val="0"/>
@@ -10274,18 +10747,53 @@
                 <w:sz w:val="18"/>
                 <w:szCs w:val="18"/>
               </w:rPr>
-              <w:t>Código Shutterstock (o URL</w:t>
-            </w:r>
-            <w:r>
-              <w:rPr>
-                <w:rFonts w:ascii="Times New Roman" w:hAnsi="Times New Roman" w:cs="Times New Roman"/>
-                <w:b/>
-                <w:color w:val="000000"/>
-                <w:sz w:val="18"/>
-                <w:szCs w:val="18"/>
-              </w:rPr>
-              <w:t xml:space="preserve"> o la ruta en AulaPlaneta</w:t>
-            </w:r>
+              <w:lastRenderedPageBreak/>
+              <w:t xml:space="preserve">Código </w:t>
+            </w:r>
+            <w:proofErr w:type="spellStart"/>
+            <w:r>
+              <w:rPr>
+                <w:rFonts w:ascii="Times New Roman" w:hAnsi="Times New Roman" w:cs="Times New Roman"/>
+                <w:b/>
+                <w:color w:val="000000"/>
+                <w:sz w:val="18"/>
+                <w:szCs w:val="18"/>
+              </w:rPr>
+              <w:t>Shutterstock</w:t>
+            </w:r>
+            <w:proofErr w:type="spellEnd"/>
+            <w:r>
+              <w:rPr>
+                <w:rFonts w:ascii="Times New Roman" w:hAnsi="Times New Roman" w:cs="Times New Roman"/>
+                <w:b/>
+                <w:color w:val="000000"/>
+                <w:sz w:val="18"/>
+                <w:szCs w:val="18"/>
+              </w:rPr>
+              <w:t xml:space="preserve"> (o URL</w:t>
+            </w:r>
+            <w:r>
+              <w:rPr>
+                <w:rFonts w:ascii="Times New Roman" w:hAnsi="Times New Roman" w:cs="Times New Roman"/>
+                <w:b/>
+                <w:color w:val="000000"/>
+                <w:sz w:val="18"/>
+                <w:szCs w:val="18"/>
+              </w:rPr>
+              <w:t xml:space="preserve"> o la ruta en </w:t>
+            </w:r>
+            <w:proofErr w:type="spellStart"/>
+            <w:r>
+              <w:rPr>
+                <w:rFonts w:ascii="Times New Roman" w:hAnsi="Times New Roman" w:cs="Times New Roman"/>
+                <w:b/>
+                <w:color w:val="000000"/>
+                <w:sz w:val="18"/>
+                <w:szCs w:val="18"/>
+              </w:rPr>
+              <w:t>AulaPlaneta</w:t>
+            </w:r>
+            <w:proofErr w:type="spellEnd"/>
             <w:r>
               <w:rPr>
                 <w:rFonts w:ascii="Times New Roman" w:hAnsi="Times New Roman" w:cs="Times New Roman"/>
@@ -10309,7 +10817,7 @@
                 <w:color w:val="000000"/>
               </w:rPr>
             </w:pPr>
-            <w:hyperlink r:id="rId26" w:history="1">
+            <w:hyperlink r:id="rId27" w:history="1">
               <w:r>
                 <w:rPr>
                   <w:rStyle w:val="Hipervnculo"/>
@@ -10540,7 +11048,7 @@
           <w:p>
             <w:pPr>
               <w:rPr>
-                <w:ins w:id="6" w:author="Diana Margarita Gonzalez Martinez" w:date="2015-04-25T12:22:00Z"/>
+                <w:ins w:id="15" w:author="Diana Margarita Gonzalez Martinez" w:date="2015-04-25T12:22:00Z"/>
                 <w:rFonts w:ascii="Times New Roman" w:hAnsi="Times New Roman" w:cs="Times New Roman"/>
                 <w:color w:val="000000"/>
               </w:rPr>
@@ -10556,7 +11064,7 @@
           <w:p>
             <w:pPr>
               <w:rPr>
-                <w:ins w:id="7" w:author="Diana Margarita Gonzalez Martinez" w:date="2015-04-25T12:22:00Z"/>
+                <w:ins w:id="16" w:author="Diana Margarita Gonzalez Martinez" w:date="2015-04-25T12:22:00Z"/>
                 <w:rFonts w:ascii="Times New Roman" w:hAnsi="Times New Roman" w:cs="Times New Roman"/>
               </w:rPr>
             </w:pPr>
@@ -10565,7 +11073,6 @@
                 <w:noProof/>
                 <w:lang w:val="es-CO" w:eastAsia="es-CO"/>
               </w:rPr>
-              <w:lastRenderedPageBreak/>
               <w:drawing>
                 <wp:inline distT="0" distB="0" distL="0" distR="0" wp14:anchorId="734E3EC7" wp14:editId="11AF021A">
                   <wp:extent cx="3583305" cy="1295400"/>
@@ -10582,7 +11089,7 @@
                           <pic:cNvPicPr/>
                         </pic:nvPicPr>
                         <pic:blipFill>
-                          <a:blip r:embed="rId27"/>
+                          <a:blip r:embed="rId28"/>
                           <a:stretch>
                             <a:fillRect/>
                           </a:stretch>
@@ -10606,11 +11113,11 @@
           <w:p>
             <w:pPr>
               <w:rPr>
-                <w:ins w:id="8" w:author="Diana Margarita Gonzalez Martinez" w:date="2015-04-25T12:22:00Z"/>
-                <w:rFonts w:ascii="Times New Roman" w:hAnsi="Times New Roman" w:cs="Times New Roman"/>
-              </w:rPr>
-            </w:pPr>
-            <w:hyperlink r:id="rId28" w:history="1">
+                <w:ins w:id="17" w:author="Diana Margarita Gonzalez Martinez" w:date="2015-04-25T12:22:00Z"/>
+                <w:rFonts w:ascii="Times New Roman" w:hAnsi="Times New Roman" w:cs="Times New Roman"/>
+              </w:rPr>
+            </w:pPr>
+            <w:hyperlink r:id="rId29" w:history="1">
               <w:r>
                 <w:rPr>
                   <w:rStyle w:val="Hipervnculo"/>
@@ -10629,7 +11136,7 @@
                 <w:rFonts w:ascii="Times New Roman" w:hAnsi="Times New Roman" w:cs="Times New Roman"/>
               </w:rPr>
             </w:pPr>
-            <w:ins w:id="9" w:author="Diana Margarita Gonzalez Martinez" w:date="2015-04-25T12:22:00Z">
+            <w:ins w:id="18" w:author="Diana Margarita Gonzalez Martinez" w:date="2015-04-25T12:22:00Z">
               <w:r>
                 <w:rPr>
                   <w:rFonts w:ascii="Times New Roman" w:hAnsi="Times New Roman" w:cs="Times New Roman"/>
@@ -10660,7 +11167,6 @@
                 <w:sz w:val="18"/>
                 <w:szCs w:val="18"/>
               </w:rPr>
-              <w:lastRenderedPageBreak/>
               <w:t>Cambio (descripción o capturas de pantallas)</w:t>
             </w:r>
           </w:p>
@@ -10971,6 +11477,7 @@
                 <w:color w:val="000000"/>
                 <w:lang w:val="es-CO" w:eastAsia="es-CO"/>
               </w:rPr>
+              <w:lastRenderedPageBreak/>
               <w:drawing>
                 <wp:inline distT="0" distB="0" distL="0" distR="0" wp14:anchorId="34448B90" wp14:editId="18EDF720">
                   <wp:extent cx="3620135" cy="2867025"/>
@@ -10989,7 +11496,7 @@
                           </pic:cNvPicPr>
                         </pic:nvPicPr>
                         <pic:blipFill>
-                          <a:blip r:embed="rId29">
+                          <a:blip r:embed="rId30">
                             <a:extLst>
                               <a:ext uri="{28A0092B-C50C-407E-A947-70E740481C1C}">
                                 <a14:useLocalDpi xmlns:a14="http://schemas.microsoft.com/office/drawing/2010/main" val="0"/>
@@ -11059,18 +11566,53 @@
                 <w:sz w:val="18"/>
                 <w:szCs w:val="18"/>
               </w:rPr>
-              <w:t>Código Shutterstock (o URL</w:t>
-            </w:r>
-            <w:r>
-              <w:rPr>
-                <w:rFonts w:ascii="Times New Roman" w:hAnsi="Times New Roman" w:cs="Times New Roman"/>
-                <w:b/>
-                <w:color w:val="000000"/>
-                <w:sz w:val="18"/>
-                <w:szCs w:val="18"/>
-              </w:rPr>
-              <w:t xml:space="preserve"> o la ruta en AulaPlaneta</w:t>
-            </w:r>
+              <w:lastRenderedPageBreak/>
+              <w:t xml:space="preserve">Código </w:t>
+            </w:r>
+            <w:proofErr w:type="spellStart"/>
+            <w:r>
+              <w:rPr>
+                <w:rFonts w:ascii="Times New Roman" w:hAnsi="Times New Roman" w:cs="Times New Roman"/>
+                <w:b/>
+                <w:color w:val="000000"/>
+                <w:sz w:val="18"/>
+                <w:szCs w:val="18"/>
+              </w:rPr>
+              <w:t>Shutterstock</w:t>
+            </w:r>
+            <w:proofErr w:type="spellEnd"/>
+            <w:r>
+              <w:rPr>
+                <w:rFonts w:ascii="Times New Roman" w:hAnsi="Times New Roman" w:cs="Times New Roman"/>
+                <w:b/>
+                <w:color w:val="000000"/>
+                <w:sz w:val="18"/>
+                <w:szCs w:val="18"/>
+              </w:rPr>
+              <w:t xml:space="preserve"> (o URL</w:t>
+            </w:r>
+            <w:r>
+              <w:rPr>
+                <w:rFonts w:ascii="Times New Roman" w:hAnsi="Times New Roman" w:cs="Times New Roman"/>
+                <w:b/>
+                <w:color w:val="000000"/>
+                <w:sz w:val="18"/>
+                <w:szCs w:val="18"/>
+              </w:rPr>
+              <w:t xml:space="preserve"> o la ruta en </w:t>
+            </w:r>
+            <w:proofErr w:type="spellStart"/>
+            <w:r>
+              <w:rPr>
+                <w:rFonts w:ascii="Times New Roman" w:hAnsi="Times New Roman" w:cs="Times New Roman"/>
+                <w:b/>
+                <w:color w:val="000000"/>
+                <w:sz w:val="18"/>
+                <w:szCs w:val="18"/>
+              </w:rPr>
+              <w:t>AulaPlaneta</w:t>
+            </w:r>
+            <w:proofErr w:type="spellEnd"/>
             <w:r>
               <w:rPr>
                 <w:rFonts w:ascii="Times New Roman" w:hAnsi="Times New Roman" w:cs="Times New Roman"/>
@@ -11211,7 +11753,6 @@
                 <w:b/>
                 <w:color w:val="FFFFFF" w:themeColor="background1"/>
               </w:rPr>
-              <w:lastRenderedPageBreak/>
               <w:t>Recuerda</w:t>
             </w:r>
           </w:p>
@@ -11470,7 +12011,7 @@
                           </pic:cNvPicPr>
                         </pic:nvPicPr>
                         <pic:blipFill>
-                          <a:blip r:embed="rId30">
+                          <a:blip r:embed="rId31">
                             <a:extLst>
                               <a:ext uri="{28A0092B-C50C-407E-A947-70E740481C1C}">
                                 <a14:useLocalDpi xmlns:a14="http://schemas.microsoft.com/office/drawing/2010/main" val="0"/>
@@ -11552,18 +12093,53 @@
                 <w:sz w:val="18"/>
                 <w:szCs w:val="18"/>
               </w:rPr>
-              <w:t>Código Shutterstock (o URL</w:t>
-            </w:r>
-            <w:r>
-              <w:rPr>
-                <w:rFonts w:ascii="Times New Roman" w:hAnsi="Times New Roman" w:cs="Times New Roman"/>
-                <w:b/>
-                <w:color w:val="000000"/>
-                <w:sz w:val="18"/>
-                <w:szCs w:val="18"/>
-              </w:rPr>
-              <w:t xml:space="preserve"> o la ruta en AulaPlaneta</w:t>
-            </w:r>
+              <w:lastRenderedPageBreak/>
+              <w:t xml:space="preserve">Código </w:t>
+            </w:r>
+            <w:proofErr w:type="spellStart"/>
+            <w:r>
+              <w:rPr>
+                <w:rFonts w:ascii="Times New Roman" w:hAnsi="Times New Roman" w:cs="Times New Roman"/>
+                <w:b/>
+                <w:color w:val="000000"/>
+                <w:sz w:val="18"/>
+                <w:szCs w:val="18"/>
+              </w:rPr>
+              <w:t>Shutterstock</w:t>
+            </w:r>
+            <w:proofErr w:type="spellEnd"/>
+            <w:r>
+              <w:rPr>
+                <w:rFonts w:ascii="Times New Roman" w:hAnsi="Times New Roman" w:cs="Times New Roman"/>
+                <w:b/>
+                <w:color w:val="000000"/>
+                <w:sz w:val="18"/>
+                <w:szCs w:val="18"/>
+              </w:rPr>
+              <w:t xml:space="preserve"> (o URL</w:t>
+            </w:r>
+            <w:r>
+              <w:rPr>
+                <w:rFonts w:ascii="Times New Roman" w:hAnsi="Times New Roman" w:cs="Times New Roman"/>
+                <w:b/>
+                <w:color w:val="000000"/>
+                <w:sz w:val="18"/>
+                <w:szCs w:val="18"/>
+              </w:rPr>
+              <w:t xml:space="preserve"> o la ruta en </w:t>
+            </w:r>
+            <w:proofErr w:type="spellStart"/>
+            <w:r>
+              <w:rPr>
+                <w:rFonts w:ascii="Times New Roman" w:hAnsi="Times New Roman" w:cs="Times New Roman"/>
+                <w:b/>
+                <w:color w:val="000000"/>
+                <w:sz w:val="18"/>
+                <w:szCs w:val="18"/>
+              </w:rPr>
+              <w:t>AulaPlaneta</w:t>
+            </w:r>
+            <w:proofErr w:type="spellEnd"/>
             <w:r>
               <w:rPr>
                 <w:rFonts w:ascii="Times New Roman" w:hAnsi="Times New Roman" w:cs="Times New Roman"/>
@@ -11587,7 +12163,7 @@
                 <w:color w:val="000000"/>
               </w:rPr>
             </w:pPr>
-            <w:hyperlink r:id="rId31" w:history="1">
+            <w:hyperlink r:id="rId32" w:history="1">
               <w:r>
                 <w:rPr>
                   <w:rStyle w:val="Hipervnculo"/>
@@ -12328,7 +12904,6 @@
                 <w:sz w:val="18"/>
                 <w:szCs w:val="18"/>
               </w:rPr>
-              <w:lastRenderedPageBreak/>
               <w:t>Título</w:t>
             </w:r>
           </w:p>
@@ -12886,7 +13461,17 @@
                 <w:szCs w:val="18"/>
                 <w:lang w:val="es-ES_tradnl"/>
               </w:rPr>
-              <w:t xml:space="preserve"> propio sistema de numeración, con sus reglas, sus historias de cómo puede surgir y genere un cuento a partir de una necesidad inventada en un contexto determinado por el mismo. </w:t>
+              <w:t xml:space="preserve"> propio sistema de numeración, con sus reglas, sus historias de cómo puede surgir y </w:t>
+            </w:r>
+            <w:r>
+              <w:rPr>
+                <w:rFonts w:ascii="Arial" w:hAnsi="Arial" w:cs="Arial"/>
+                <w:sz w:val="18"/>
+                <w:szCs w:val="18"/>
+                <w:lang w:val="es-ES_tradnl"/>
+              </w:rPr>
+              <w:lastRenderedPageBreak/>
+              <w:t xml:space="preserve">genere un cuento a partir de una necesidad inventada en un contexto determinado por el mismo. </w:t>
             </w:r>
           </w:p>
         </w:tc>
@@ -12994,7 +13579,7 @@
         </w:rPr>
         <w:t xml:space="preserve">Los números naturales tienen origen en una necesidad tan antigua como las primeras civilizaciones: la necesidad de contar. El hombre primitivo identificaba objetos con características iguales y podía distinguir entre uno y muchos; pero no le era posible captar la cantidad a simple vista. Por ello, empezó a representar las cantidades haciendo marcas en huesos, trozos de madera o piedra. Por cada objeto observado hacía una marca que le fuera familiar, así concibió la idea de número. </w:t>
       </w:r>
-      <w:hyperlink r:id="rId32" w:history="1">
+      <w:hyperlink r:id="rId33" w:history="1">
         <w:r>
           <w:rPr>
             <w:rStyle w:val="Hipervnculo"/>
@@ -13007,21 +13592,7 @@
             <w:rStyle w:val="Hipervnculo"/>
             <w:rFonts w:ascii="Times New Roman" w:hAnsi="Times New Roman" w:cs="Times New Roman"/>
           </w:rPr>
-          <w:t>V</w:t>
-        </w:r>
-        <w:r>
-          <w:rPr>
-            <w:rStyle w:val="Hipervnculo"/>
-            <w:rFonts w:ascii="Times New Roman" w:hAnsi="Times New Roman" w:cs="Times New Roman"/>
-          </w:rPr>
-          <w:t>E</w:t>
-        </w:r>
-        <w:r>
-          <w:rPr>
-            <w:rStyle w:val="Hipervnculo"/>
-            <w:rFonts w:ascii="Times New Roman" w:hAnsi="Times New Roman" w:cs="Times New Roman"/>
-          </w:rPr>
-          <w:t>R</w:t>
+          <w:t>VER</w:t>
         </w:r>
         <w:r>
           <w:rPr>
@@ -13266,7 +13837,6 @@
                 <w:noProof/>
                 <w:lang w:val="es-CO" w:eastAsia="es-CO"/>
               </w:rPr>
-              <w:lastRenderedPageBreak/>
               <w:drawing>
                 <wp:inline distT="0" distB="0" distL="0" distR="0" wp14:anchorId="1B4A6C72" wp14:editId="00B7FACA">
                   <wp:extent cx="1080703" cy="1638300"/>
@@ -13285,7 +13855,7 @@
                           </pic:cNvPicPr>
                         </pic:nvPicPr>
                         <pic:blipFill>
-                          <a:blip r:embed="rId33">
+                          <a:blip r:embed="rId34">
                             <a:extLst>
                               <a:ext uri="{28A0092B-C50C-407E-A947-70E740481C1C}">
                                 <a14:useLocalDpi xmlns:a14="http://schemas.microsoft.com/office/drawing/2010/main" val="0"/>
@@ -13339,19 +13909,52 @@
                 <w:sz w:val="18"/>
                 <w:szCs w:val="18"/>
               </w:rPr>
-              <w:lastRenderedPageBreak/>
-              <w:t>Código Shutterstock (o URL</w:t>
-            </w:r>
-            <w:r>
-              <w:rPr>
-                <w:rFonts w:ascii="Times New Roman" w:hAnsi="Times New Roman" w:cs="Times New Roman"/>
-                <w:b/>
-                <w:color w:val="000000"/>
-                <w:sz w:val="18"/>
-                <w:szCs w:val="18"/>
-              </w:rPr>
-              <w:t xml:space="preserve"> o la ruta en AulaPlaneta</w:t>
-            </w:r>
+              <w:t xml:space="preserve">Código </w:t>
+            </w:r>
+            <w:proofErr w:type="spellStart"/>
+            <w:r>
+              <w:rPr>
+                <w:rFonts w:ascii="Times New Roman" w:hAnsi="Times New Roman" w:cs="Times New Roman"/>
+                <w:b/>
+                <w:color w:val="000000"/>
+                <w:sz w:val="18"/>
+                <w:szCs w:val="18"/>
+              </w:rPr>
+              <w:t>Shutterstock</w:t>
+            </w:r>
+            <w:proofErr w:type="spellEnd"/>
+            <w:r>
+              <w:rPr>
+                <w:rFonts w:ascii="Times New Roman" w:hAnsi="Times New Roman" w:cs="Times New Roman"/>
+                <w:b/>
+                <w:color w:val="000000"/>
+                <w:sz w:val="18"/>
+                <w:szCs w:val="18"/>
+              </w:rPr>
+              <w:t xml:space="preserve"> (o URL</w:t>
+            </w:r>
+            <w:r>
+              <w:rPr>
+                <w:rFonts w:ascii="Times New Roman" w:hAnsi="Times New Roman" w:cs="Times New Roman"/>
+                <w:b/>
+                <w:color w:val="000000"/>
+                <w:sz w:val="18"/>
+                <w:szCs w:val="18"/>
+              </w:rPr>
+              <w:t xml:space="preserve"> o la ruta en </w:t>
+            </w:r>
+            <w:proofErr w:type="spellStart"/>
+            <w:r>
+              <w:rPr>
+                <w:rFonts w:ascii="Times New Roman" w:hAnsi="Times New Roman" w:cs="Times New Roman"/>
+                <w:b/>
+                <w:color w:val="000000"/>
+                <w:sz w:val="18"/>
+                <w:szCs w:val="18"/>
+              </w:rPr>
+              <w:t>AulaPlaneta</w:t>
+            </w:r>
+            <w:proofErr w:type="spellEnd"/>
             <w:r>
               <w:rPr>
                 <w:rFonts w:ascii="Times New Roman" w:hAnsi="Times New Roman" w:cs="Times New Roman"/>
@@ -13477,7 +14080,6 @@
           <w:szCs w:val="21"/>
           <w:shd w:val="clear" w:color="auto" w:fill="FFFFFF"/>
         </w:rPr>
-        <w:lastRenderedPageBreak/>
         <w:br/>
       </w:r>
       <w:r>
@@ -13600,6 +14202,7 @@
                 <w:sz w:val="18"/>
                 <w:szCs w:val="18"/>
               </w:rPr>
+              <w:lastRenderedPageBreak/>
               <w:t>Código</w:t>
             </w:r>
           </w:p>
@@ -14182,7 +14785,6 @@
                 <w:b/>
                 <w:color w:val="FFFFFF" w:themeColor="background1"/>
               </w:rPr>
-              <w:lastRenderedPageBreak/>
               <w:t>Imagen (fotografía, gráfica o ilustración)</w:t>
             </w:r>
           </w:p>
@@ -14320,7 +14922,7 @@
                           </pic:cNvPicPr>
                         </pic:nvPicPr>
                         <pic:blipFill>
-                          <a:blip r:embed="rId34">
+                          <a:blip r:embed="rId35">
                             <a:extLst>
                               <a:ext uri="{28A0092B-C50C-407E-A947-70E740481C1C}">
                                 <a14:useLocalDpi xmlns:a14="http://schemas.microsoft.com/office/drawing/2010/main" val="0"/>
@@ -14397,18 +14999,52 @@
                 <w:sz w:val="18"/>
                 <w:szCs w:val="18"/>
               </w:rPr>
-              <w:t>Código Shutterstock (o URL</w:t>
-            </w:r>
-            <w:r>
-              <w:rPr>
-                <w:rFonts w:ascii="Times New Roman" w:hAnsi="Times New Roman" w:cs="Times New Roman"/>
-                <w:b/>
-                <w:color w:val="000000"/>
-                <w:sz w:val="18"/>
-                <w:szCs w:val="18"/>
-              </w:rPr>
-              <w:t xml:space="preserve"> o la ruta en AulaPlaneta</w:t>
-            </w:r>
+              <w:t xml:space="preserve">Código </w:t>
+            </w:r>
+            <w:proofErr w:type="spellStart"/>
+            <w:r>
+              <w:rPr>
+                <w:rFonts w:ascii="Times New Roman" w:hAnsi="Times New Roman" w:cs="Times New Roman"/>
+                <w:b/>
+                <w:color w:val="000000"/>
+                <w:sz w:val="18"/>
+                <w:szCs w:val="18"/>
+              </w:rPr>
+              <w:t>Shutterstock</w:t>
+            </w:r>
+            <w:proofErr w:type="spellEnd"/>
+            <w:r>
+              <w:rPr>
+                <w:rFonts w:ascii="Times New Roman" w:hAnsi="Times New Roman" w:cs="Times New Roman"/>
+                <w:b/>
+                <w:color w:val="000000"/>
+                <w:sz w:val="18"/>
+                <w:szCs w:val="18"/>
+              </w:rPr>
+              <w:t xml:space="preserve"> (o URL</w:t>
+            </w:r>
+            <w:r>
+              <w:rPr>
+                <w:rFonts w:ascii="Times New Roman" w:hAnsi="Times New Roman" w:cs="Times New Roman"/>
+                <w:b/>
+                <w:color w:val="000000"/>
+                <w:sz w:val="18"/>
+                <w:szCs w:val="18"/>
+              </w:rPr>
+              <w:t xml:space="preserve"> o la ruta en </w:t>
+            </w:r>
+            <w:proofErr w:type="spellStart"/>
+            <w:r>
+              <w:rPr>
+                <w:rFonts w:ascii="Times New Roman" w:hAnsi="Times New Roman" w:cs="Times New Roman"/>
+                <w:b/>
+                <w:color w:val="000000"/>
+                <w:sz w:val="18"/>
+                <w:szCs w:val="18"/>
+              </w:rPr>
+              <w:t>AulaPlaneta</w:t>
+            </w:r>
+            <w:proofErr w:type="spellEnd"/>
             <w:r>
               <w:rPr>
                 <w:rFonts w:ascii="Times New Roman" w:hAnsi="Times New Roman" w:cs="Times New Roman"/>
@@ -14432,7 +15068,7 @@
                 <w:color w:val="000000"/>
               </w:rPr>
             </w:pPr>
-            <w:hyperlink r:id="rId35" w:history="1">
+            <w:hyperlink r:id="rId36" w:history="1">
               <w:r>
                 <w:rPr>
                   <w:rStyle w:val="Hipervnculo"/>
@@ -14592,6 +15228,7 @@
         <w:rPr>
           <w:rStyle w:val="un"/>
         </w:rPr>
+        <w:lastRenderedPageBreak/>
         <w:t>¿Podrías decir algunas situaciones en las que hayas utilizado los números naturales?</w:t>
       </w:r>
     </w:p>
@@ -14896,7 +15533,7 @@
                           </pic:cNvPicPr>
                         </pic:nvPicPr>
                         <pic:blipFill>
-                          <a:blip r:embed="rId36">
+                          <a:blip r:embed="rId37">
                             <a:extLst>
                               <a:ext uri="{28A0092B-C50C-407E-A947-70E740481C1C}">
                                 <a14:useLocalDpi xmlns:a14="http://schemas.microsoft.com/office/drawing/2010/main" val="0"/>
@@ -14966,18 +15603,52 @@
                 <w:sz w:val="18"/>
                 <w:szCs w:val="18"/>
               </w:rPr>
-              <w:t>Código Shutterstock (o URL</w:t>
-            </w:r>
-            <w:r>
-              <w:rPr>
-                <w:rFonts w:ascii="Times New Roman" w:hAnsi="Times New Roman" w:cs="Times New Roman"/>
-                <w:b/>
-                <w:color w:val="000000"/>
-                <w:sz w:val="18"/>
-                <w:szCs w:val="18"/>
-              </w:rPr>
-              <w:t xml:space="preserve"> o la ruta en AulaPlaneta</w:t>
-            </w:r>
+              <w:t xml:space="preserve">Código </w:t>
+            </w:r>
+            <w:proofErr w:type="spellStart"/>
+            <w:r>
+              <w:rPr>
+                <w:rFonts w:ascii="Times New Roman" w:hAnsi="Times New Roman" w:cs="Times New Roman"/>
+                <w:b/>
+                <w:color w:val="000000"/>
+                <w:sz w:val="18"/>
+                <w:szCs w:val="18"/>
+              </w:rPr>
+              <w:t>Shutterstock</w:t>
+            </w:r>
+            <w:proofErr w:type="spellEnd"/>
+            <w:r>
+              <w:rPr>
+                <w:rFonts w:ascii="Times New Roman" w:hAnsi="Times New Roman" w:cs="Times New Roman"/>
+                <w:b/>
+                <w:color w:val="000000"/>
+                <w:sz w:val="18"/>
+                <w:szCs w:val="18"/>
+              </w:rPr>
+              <w:t xml:space="preserve"> (o URL</w:t>
+            </w:r>
+            <w:r>
+              <w:rPr>
+                <w:rFonts w:ascii="Times New Roman" w:hAnsi="Times New Roman" w:cs="Times New Roman"/>
+                <w:b/>
+                <w:color w:val="000000"/>
+                <w:sz w:val="18"/>
+                <w:szCs w:val="18"/>
+              </w:rPr>
+              <w:t xml:space="preserve"> o la ruta en </w:t>
+            </w:r>
+            <w:proofErr w:type="spellStart"/>
+            <w:r>
+              <w:rPr>
+                <w:rFonts w:ascii="Times New Roman" w:hAnsi="Times New Roman" w:cs="Times New Roman"/>
+                <w:b/>
+                <w:color w:val="000000"/>
+                <w:sz w:val="18"/>
+                <w:szCs w:val="18"/>
+              </w:rPr>
+              <w:t>AulaPlaneta</w:t>
+            </w:r>
+            <w:proofErr w:type="spellEnd"/>
             <w:r>
               <w:rPr>
                 <w:rFonts w:ascii="Times New Roman" w:hAnsi="Times New Roman" w:cs="Times New Roman"/>
@@ -15000,7 +15671,7 @@
                 <w:rFonts w:ascii="Times" w:hAnsi="Times"/>
               </w:rPr>
             </w:pPr>
-            <w:hyperlink r:id="rId37" w:history="1">
+            <w:hyperlink r:id="rId38" w:history="1">
               <w:r>
                 <w:rPr>
                   <w:rStyle w:val="Hipervnculo"/>
@@ -15133,15 +15804,7 @@
           <w:rFonts w:ascii="Times New Roman" w:eastAsia="Times New Roman" w:hAnsi="Times New Roman" w:cs="Times New Roman"/>
           <w:lang w:val="es-CO" w:eastAsia="es-CO"/>
         </w:rPr>
-        <w:t xml:space="preserve">que habitualmente hacemos con números naturales están las siguientes: el peso de algunos productos como el </w:t>
-      </w:r>
-      <w:r>
-        <w:rPr>
-          <w:rFonts w:ascii="Times New Roman" w:eastAsia="Times New Roman" w:hAnsi="Times New Roman" w:cs="Times New Roman"/>
-          <w:lang w:val="es-CO" w:eastAsia="es-CO"/>
-        </w:rPr>
-        <w:lastRenderedPageBreak/>
-        <w:t>pavo o el queso, normalmente en</w:t>
+        <w:t>que habitualmente hacemos con números naturales están las siguientes: el peso de algunos productos como el pavo o el queso, normalmente en</w:t>
       </w:r>
       <w:r>
         <w:rPr>
@@ -15639,7 +16302,7 @@
                           </pic:cNvPicPr>
                         </pic:nvPicPr>
                         <pic:blipFill>
-                          <a:blip r:embed="rId38">
+                          <a:blip r:embed="rId39">
                             <a:extLst>
                               <a:ext uri="{28A0092B-C50C-407E-A947-70E740481C1C}">
                                 <a14:useLocalDpi xmlns:a14="http://schemas.microsoft.com/office/drawing/2010/main" val="0"/>
@@ -15709,18 +16372,53 @@
                 <w:sz w:val="18"/>
                 <w:szCs w:val="18"/>
               </w:rPr>
-              <w:t>Código Shutterstock (o URL</w:t>
-            </w:r>
-            <w:r>
-              <w:rPr>
-                <w:rFonts w:ascii="Times New Roman" w:hAnsi="Times New Roman" w:cs="Times New Roman"/>
-                <w:b/>
-                <w:color w:val="000000"/>
-                <w:sz w:val="18"/>
-                <w:szCs w:val="18"/>
-              </w:rPr>
-              <w:t xml:space="preserve"> o la ruta en AulaPlaneta</w:t>
-            </w:r>
+              <w:lastRenderedPageBreak/>
+              <w:t xml:space="preserve">Código </w:t>
+            </w:r>
+            <w:proofErr w:type="spellStart"/>
+            <w:r>
+              <w:rPr>
+                <w:rFonts w:ascii="Times New Roman" w:hAnsi="Times New Roman" w:cs="Times New Roman"/>
+                <w:b/>
+                <w:color w:val="000000"/>
+                <w:sz w:val="18"/>
+                <w:szCs w:val="18"/>
+              </w:rPr>
+              <w:t>Shutterstock</w:t>
+            </w:r>
+            <w:proofErr w:type="spellEnd"/>
+            <w:r>
+              <w:rPr>
+                <w:rFonts w:ascii="Times New Roman" w:hAnsi="Times New Roman" w:cs="Times New Roman"/>
+                <w:b/>
+                <w:color w:val="000000"/>
+                <w:sz w:val="18"/>
+                <w:szCs w:val="18"/>
+              </w:rPr>
+              <w:t xml:space="preserve"> (o URL</w:t>
+            </w:r>
+            <w:r>
+              <w:rPr>
+                <w:rFonts w:ascii="Times New Roman" w:hAnsi="Times New Roman" w:cs="Times New Roman"/>
+                <w:b/>
+                <w:color w:val="000000"/>
+                <w:sz w:val="18"/>
+                <w:szCs w:val="18"/>
+              </w:rPr>
+              <w:t xml:space="preserve"> o la ruta en </w:t>
+            </w:r>
+            <w:proofErr w:type="spellStart"/>
+            <w:r>
+              <w:rPr>
+                <w:rFonts w:ascii="Times New Roman" w:hAnsi="Times New Roman" w:cs="Times New Roman"/>
+                <w:b/>
+                <w:color w:val="000000"/>
+                <w:sz w:val="18"/>
+                <w:szCs w:val="18"/>
+              </w:rPr>
+              <w:t>AulaPlaneta</w:t>
+            </w:r>
+            <w:proofErr w:type="spellEnd"/>
             <w:r>
               <w:rPr>
                 <w:rFonts w:ascii="Times New Roman" w:hAnsi="Times New Roman" w:cs="Times New Roman"/>
@@ -15743,7 +16441,7 @@
                 <w:rFonts w:ascii="Times" w:hAnsi="Times"/>
               </w:rPr>
             </w:pPr>
-            <w:hyperlink r:id="rId39" w:history="1">
+            <w:hyperlink r:id="rId40" w:history="1">
               <w:r>
                 <w:rPr>
                   <w:rStyle w:val="Hipervnculo"/>
@@ -16105,7 +16803,7 @@
                           </pic:cNvPicPr>
                         </pic:nvPicPr>
                         <pic:blipFill>
-                          <a:blip r:embed="rId40">
+                          <a:blip r:embed="rId41">
                             <a:extLst>
                               <a:ext uri="{28A0092B-C50C-407E-A947-70E740481C1C}">
                                 <a14:useLocalDpi xmlns:a14="http://schemas.microsoft.com/office/drawing/2010/main" val="0"/>
@@ -16173,18 +16871,52 @@
                 <w:sz w:val="18"/>
                 <w:szCs w:val="18"/>
               </w:rPr>
-              <w:t>Código Shutterstock (o URL</w:t>
-            </w:r>
-            <w:r>
-              <w:rPr>
-                <w:rFonts w:ascii="Times New Roman" w:hAnsi="Times New Roman" w:cs="Times New Roman"/>
-                <w:b/>
-                <w:color w:val="000000"/>
-                <w:sz w:val="18"/>
-                <w:szCs w:val="18"/>
-              </w:rPr>
-              <w:t xml:space="preserve"> o la ruta en AulaPlaneta</w:t>
-            </w:r>
+              <w:t xml:space="preserve">Código </w:t>
+            </w:r>
+            <w:proofErr w:type="spellStart"/>
+            <w:r>
+              <w:rPr>
+                <w:rFonts w:ascii="Times New Roman" w:hAnsi="Times New Roman" w:cs="Times New Roman"/>
+                <w:b/>
+                <w:color w:val="000000"/>
+                <w:sz w:val="18"/>
+                <w:szCs w:val="18"/>
+              </w:rPr>
+              <w:t>Shutterstock</w:t>
+            </w:r>
+            <w:proofErr w:type="spellEnd"/>
+            <w:r>
+              <w:rPr>
+                <w:rFonts w:ascii="Times New Roman" w:hAnsi="Times New Roman" w:cs="Times New Roman"/>
+                <w:b/>
+                <w:color w:val="000000"/>
+                <w:sz w:val="18"/>
+                <w:szCs w:val="18"/>
+              </w:rPr>
+              <w:t xml:space="preserve"> (o URL</w:t>
+            </w:r>
+            <w:r>
+              <w:rPr>
+                <w:rFonts w:ascii="Times New Roman" w:hAnsi="Times New Roman" w:cs="Times New Roman"/>
+                <w:b/>
+                <w:color w:val="000000"/>
+                <w:sz w:val="18"/>
+                <w:szCs w:val="18"/>
+              </w:rPr>
+              <w:t xml:space="preserve"> o la ruta en </w:t>
+            </w:r>
+            <w:proofErr w:type="spellStart"/>
+            <w:r>
+              <w:rPr>
+                <w:rFonts w:ascii="Times New Roman" w:hAnsi="Times New Roman" w:cs="Times New Roman"/>
+                <w:b/>
+                <w:color w:val="000000"/>
+                <w:sz w:val="18"/>
+                <w:szCs w:val="18"/>
+              </w:rPr>
+              <w:t>AulaPlaneta</w:t>
+            </w:r>
+            <w:proofErr w:type="spellEnd"/>
             <w:r>
               <w:rPr>
                 <w:rFonts w:ascii="Times New Roman" w:hAnsi="Times New Roman" w:cs="Times New Roman"/>
@@ -16207,7 +16939,7 @@
                 <w:rFonts w:ascii="Times" w:hAnsi="Times"/>
               </w:rPr>
             </w:pPr>
-            <w:hyperlink r:id="rId41" w:history="1">
+            <w:hyperlink r:id="rId42" w:history="1">
               <w:r>
                 <w:rPr>
                   <w:rStyle w:val="Hipervnculo"/>
@@ -16309,7 +17041,6 @@
           <w:rFonts w:ascii="Times New Roman" w:hAnsi="Times New Roman" w:cs="Times New Roman"/>
           <w:shd w:val="clear" w:color="auto" w:fill="FFFFFF"/>
         </w:rPr>
-        <w:lastRenderedPageBreak/>
         <w:t>Por ejemplo, cada vehículo est</w:t>
       </w:r>
       <w:r>
@@ -16509,7 +17240,7 @@
                           </pic:cNvPicPr>
                         </pic:nvPicPr>
                         <pic:blipFill>
-                          <a:blip r:embed="rId42">
+                          <a:blip r:embed="rId43">
                             <a:extLst>
                               <a:ext uri="{28A0092B-C50C-407E-A947-70E740481C1C}">
                                 <a14:useLocalDpi xmlns:a14="http://schemas.microsoft.com/office/drawing/2010/main" val="0"/>
@@ -16579,18 +17310,52 @@
                 <w:sz w:val="18"/>
                 <w:szCs w:val="18"/>
               </w:rPr>
-              <w:t>Código Shutterstock (o URL</w:t>
-            </w:r>
-            <w:r>
-              <w:rPr>
-                <w:rFonts w:ascii="Times New Roman" w:hAnsi="Times New Roman" w:cs="Times New Roman"/>
-                <w:b/>
-                <w:color w:val="000000"/>
-                <w:sz w:val="18"/>
-                <w:szCs w:val="18"/>
-              </w:rPr>
-              <w:t xml:space="preserve"> o la ruta en AulaPlaneta</w:t>
-            </w:r>
+              <w:t xml:space="preserve">Código </w:t>
+            </w:r>
+            <w:proofErr w:type="spellStart"/>
+            <w:r>
+              <w:rPr>
+                <w:rFonts w:ascii="Times New Roman" w:hAnsi="Times New Roman" w:cs="Times New Roman"/>
+                <w:b/>
+                <w:color w:val="000000"/>
+                <w:sz w:val="18"/>
+                <w:szCs w:val="18"/>
+              </w:rPr>
+              <w:t>Shutterstock</w:t>
+            </w:r>
+            <w:proofErr w:type="spellEnd"/>
+            <w:r>
+              <w:rPr>
+                <w:rFonts w:ascii="Times New Roman" w:hAnsi="Times New Roman" w:cs="Times New Roman"/>
+                <w:b/>
+                <w:color w:val="000000"/>
+                <w:sz w:val="18"/>
+                <w:szCs w:val="18"/>
+              </w:rPr>
+              <w:t xml:space="preserve"> (o URL</w:t>
+            </w:r>
+            <w:r>
+              <w:rPr>
+                <w:rFonts w:ascii="Times New Roman" w:hAnsi="Times New Roman" w:cs="Times New Roman"/>
+                <w:b/>
+                <w:color w:val="000000"/>
+                <w:sz w:val="18"/>
+                <w:szCs w:val="18"/>
+              </w:rPr>
+              <w:t xml:space="preserve"> o la ruta en </w:t>
+            </w:r>
+            <w:proofErr w:type="spellStart"/>
+            <w:r>
+              <w:rPr>
+                <w:rFonts w:ascii="Times New Roman" w:hAnsi="Times New Roman" w:cs="Times New Roman"/>
+                <w:b/>
+                <w:color w:val="000000"/>
+                <w:sz w:val="18"/>
+                <w:szCs w:val="18"/>
+              </w:rPr>
+              <w:t>AulaPlaneta</w:t>
+            </w:r>
+            <w:proofErr w:type="spellEnd"/>
             <w:r>
               <w:rPr>
                 <w:rFonts w:ascii="Times New Roman" w:hAnsi="Times New Roman" w:cs="Times New Roman"/>
@@ -16620,7 +17385,7 @@
                 <w:rFonts w:ascii="Times" w:hAnsi="Times"/>
               </w:rPr>
             </w:pPr>
-            <w:hyperlink r:id="rId43" w:history="1">
+            <w:hyperlink r:id="rId44" w:history="1">
               <w:r>
                 <w:rPr>
                   <w:rStyle w:val="Hipervnculo"/>
@@ -17105,7 +17870,7 @@
                           </pic:cNvPicPr>
                         </pic:nvPicPr>
                         <pic:blipFill>
-                          <a:blip r:embed="rId44">
+                          <a:blip r:embed="rId45">
                             <a:extLst>
                               <a:ext uri="{28A0092B-C50C-407E-A947-70E740481C1C}">
                                 <a14:useLocalDpi xmlns:a14="http://schemas.microsoft.com/office/drawing/2010/main" val="0"/>
@@ -17159,18 +17924,52 @@
                 <w:sz w:val="18"/>
                 <w:szCs w:val="18"/>
               </w:rPr>
-              <w:t>Código Shutterstock (o URL</w:t>
-            </w:r>
-            <w:r>
-              <w:rPr>
-                <w:rFonts w:ascii="Times New Roman" w:hAnsi="Times New Roman" w:cs="Times New Roman"/>
-                <w:b/>
-                <w:color w:val="000000"/>
-                <w:sz w:val="18"/>
-                <w:szCs w:val="18"/>
-              </w:rPr>
-              <w:t xml:space="preserve"> o la ruta en AulaPlaneta</w:t>
-            </w:r>
+              <w:t xml:space="preserve">Código </w:t>
+            </w:r>
+            <w:proofErr w:type="spellStart"/>
+            <w:r>
+              <w:rPr>
+                <w:rFonts w:ascii="Times New Roman" w:hAnsi="Times New Roman" w:cs="Times New Roman"/>
+                <w:b/>
+                <w:color w:val="000000"/>
+                <w:sz w:val="18"/>
+                <w:szCs w:val="18"/>
+              </w:rPr>
+              <w:t>Shutterstock</w:t>
+            </w:r>
+            <w:proofErr w:type="spellEnd"/>
+            <w:r>
+              <w:rPr>
+                <w:rFonts w:ascii="Times New Roman" w:hAnsi="Times New Roman" w:cs="Times New Roman"/>
+                <w:b/>
+                <w:color w:val="000000"/>
+                <w:sz w:val="18"/>
+                <w:szCs w:val="18"/>
+              </w:rPr>
+              <w:t xml:space="preserve"> (o URL</w:t>
+            </w:r>
+            <w:r>
+              <w:rPr>
+                <w:rFonts w:ascii="Times New Roman" w:hAnsi="Times New Roman" w:cs="Times New Roman"/>
+                <w:b/>
+                <w:color w:val="000000"/>
+                <w:sz w:val="18"/>
+                <w:szCs w:val="18"/>
+              </w:rPr>
+              <w:t xml:space="preserve"> o la ruta en </w:t>
+            </w:r>
+            <w:proofErr w:type="spellStart"/>
+            <w:r>
+              <w:rPr>
+                <w:rFonts w:ascii="Times New Roman" w:hAnsi="Times New Roman" w:cs="Times New Roman"/>
+                <w:b/>
+                <w:color w:val="000000"/>
+                <w:sz w:val="18"/>
+                <w:szCs w:val="18"/>
+              </w:rPr>
+              <w:t>AulaPlaneta</w:t>
+            </w:r>
+            <w:proofErr w:type="spellEnd"/>
             <w:r>
               <w:rPr>
                 <w:rFonts w:ascii="Times New Roman" w:hAnsi="Times New Roman" w:cs="Times New Roman"/>
@@ -17484,7 +18283,6 @@
           <w:rFonts w:ascii="Times" w:hAnsi="Times"/>
           <w:highlight w:val="yellow"/>
         </w:rPr>
-        <w:lastRenderedPageBreak/>
         <w:t>[SECCIÓN 2]</w:t>
       </w:r>
       <w:r>
@@ -17786,18 +18584,52 @@
                 <w:sz w:val="18"/>
                 <w:szCs w:val="18"/>
               </w:rPr>
-              <w:t>Código Shutterstock (o URL</w:t>
-            </w:r>
-            <w:r>
-              <w:rPr>
-                <w:rFonts w:ascii="Times New Roman" w:hAnsi="Times New Roman" w:cs="Times New Roman"/>
-                <w:b/>
-                <w:color w:val="000000"/>
-                <w:sz w:val="18"/>
-                <w:szCs w:val="18"/>
-              </w:rPr>
-              <w:t xml:space="preserve"> o la ruta en AulaPlaneta</w:t>
-            </w:r>
+              <w:t xml:space="preserve">Código </w:t>
+            </w:r>
+            <w:proofErr w:type="spellStart"/>
+            <w:r>
+              <w:rPr>
+                <w:rFonts w:ascii="Times New Roman" w:hAnsi="Times New Roman" w:cs="Times New Roman"/>
+                <w:b/>
+                <w:color w:val="000000"/>
+                <w:sz w:val="18"/>
+                <w:szCs w:val="18"/>
+              </w:rPr>
+              <w:t>Shutterstock</w:t>
+            </w:r>
+            <w:proofErr w:type="spellEnd"/>
+            <w:r>
+              <w:rPr>
+                <w:rFonts w:ascii="Times New Roman" w:hAnsi="Times New Roman" w:cs="Times New Roman"/>
+                <w:b/>
+                <w:color w:val="000000"/>
+                <w:sz w:val="18"/>
+                <w:szCs w:val="18"/>
+              </w:rPr>
+              <w:t xml:space="preserve"> (o URL</w:t>
+            </w:r>
+            <w:r>
+              <w:rPr>
+                <w:rFonts w:ascii="Times New Roman" w:hAnsi="Times New Roman" w:cs="Times New Roman"/>
+                <w:b/>
+                <w:color w:val="000000"/>
+                <w:sz w:val="18"/>
+                <w:szCs w:val="18"/>
+              </w:rPr>
+              <w:t xml:space="preserve"> o la ruta en </w:t>
+            </w:r>
+            <w:proofErr w:type="spellStart"/>
+            <w:r>
+              <w:rPr>
+                <w:rFonts w:ascii="Times New Roman" w:hAnsi="Times New Roman" w:cs="Times New Roman"/>
+                <w:b/>
+                <w:color w:val="000000"/>
+                <w:sz w:val="18"/>
+                <w:szCs w:val="18"/>
+              </w:rPr>
+              <w:t>AulaPlaneta</w:t>
+            </w:r>
+            <w:proofErr w:type="spellEnd"/>
             <w:r>
               <w:rPr>
                 <w:rFonts w:ascii="Times New Roman" w:hAnsi="Times New Roman" w:cs="Times New Roman"/>
@@ -17920,6 +18752,7 @@
                 <w:b/>
                 <w:color w:val="FFFFFF" w:themeColor="background1"/>
               </w:rPr>
+              <w:lastRenderedPageBreak/>
               <w:t>Practica: recurso nuevo</w:t>
             </w:r>
           </w:p>
@@ -18612,7 +19445,7 @@
         <w:ind w:left="300"/>
         <w:jc w:val="both"/>
         <w:rPr>
-          <w:del w:id="10" w:author="Diana Margarita Gonzalez Martinez" w:date="2015-04-14T23:28:00Z"/>
+          <w:del w:id="19" w:author="Diana Margarita Gonzalez Martinez" w:date="2015-04-14T23:28:00Z"/>
           <w:rFonts w:ascii="Times New Roman" w:hAnsi="Times New Roman" w:cs="Times New Roman"/>
         </w:rPr>
       </w:pPr>
@@ -18760,7 +19593,6 @@
                 <w:b/>
                 <w:color w:val="FFFFFF" w:themeColor="background1"/>
               </w:rPr>
-              <w:lastRenderedPageBreak/>
               <w:t>Destacado</w:t>
             </w:r>
           </w:p>
@@ -19036,7 +19868,7 @@
               </w:rPr>
               <w:t> </w:t>
             </w:r>
-            <w:hyperlink r:id="rId45" w:tooltip="Vía Láctea" w:history="1">
+            <w:hyperlink r:id="rId46" w:tooltip="Vía Láctea" w:history="1">
               <w:r>
                 <w:rPr>
                   <w:rStyle w:val="Hipervnculo"/>
@@ -19255,6 +20087,7 @@
                 <w:noProof/>
                 <w:lang w:val="es-CO" w:eastAsia="es-CO"/>
               </w:rPr>
+              <w:lastRenderedPageBreak/>
               <w:drawing>
                 <wp:inline distT="0" distB="0" distL="0" distR="0" wp14:anchorId="1A849444" wp14:editId="7CAA9FDB">
                   <wp:extent cx="3638550" cy="1466850"/>
@@ -19271,7 +20104,7 @@
                           <pic:cNvPicPr/>
                         </pic:nvPicPr>
                         <pic:blipFill>
-                          <a:blip r:embed="rId46"/>
+                          <a:blip r:embed="rId47"/>
                           <a:stretch>
                             <a:fillRect/>
                           </a:stretch>
@@ -19299,7 +20132,7 @@
                 <w:color w:val="000000"/>
               </w:rPr>
             </w:pPr>
-            <w:hyperlink r:id="rId47" w:history="1">
+            <w:hyperlink r:id="rId48" w:history="1">
               <w:r>
                 <w:rPr>
                   <w:rStyle w:val="Hipervnculo"/>
@@ -19338,6 +20171,7 @@
                 <w:sz w:val="18"/>
                 <w:szCs w:val="18"/>
               </w:rPr>
+              <w:lastRenderedPageBreak/>
               <w:t>Cambio (descripción o capturas de pantallas)</w:t>
             </w:r>
           </w:p>
@@ -19372,7 +20206,23 @@
                 <w:rFonts w:ascii="Times New Roman" w:hAnsi="Times New Roman" w:cs="Times New Roman"/>
                 <w:color w:val="000000"/>
               </w:rPr>
-              <w:t xml:space="preserve"> 34 de la calle Balneares” debe ser cambiado por “mi colegio se encuentra en la calle 34 del Norte de la ciudad”.</w:t>
+              <w:t xml:space="preserve"> 34 de la calle </w:t>
+            </w:r>
+            <w:proofErr w:type="spellStart"/>
+            <w:r>
+              <w:rPr>
+                <w:rFonts w:ascii="Times New Roman" w:hAnsi="Times New Roman" w:cs="Times New Roman"/>
+                <w:color w:val="000000"/>
+              </w:rPr>
+              <w:t>Balneares</w:t>
+            </w:r>
+            <w:proofErr w:type="spellEnd"/>
+            <w:r>
+              <w:rPr>
+                <w:rFonts w:ascii="Times New Roman" w:hAnsi="Times New Roman" w:cs="Times New Roman"/>
+                <w:color w:val="000000"/>
+              </w:rPr>
+              <w:t>” debe ser cambiado por “mi colegio se encuentra en la calle 34 del Norte de la ciudad”.</w:t>
             </w:r>
           </w:p>
         </w:tc>
@@ -20033,7 +20883,6 @@
           <w:rFonts w:ascii="Times" w:hAnsi="Times"/>
           <w:highlight w:val="yellow"/>
         </w:rPr>
-        <w:lastRenderedPageBreak/>
         <w:t>[SECCIÓN 1]</w:t>
       </w:r>
       <w:r>
@@ -20497,7 +21346,7 @@
                           </pic:cNvPicPr>
                         </pic:nvPicPr>
                         <pic:blipFill>
-                          <a:blip r:embed="rId48">
+                          <a:blip r:embed="rId49">
                             <a:extLst>
                               <a:ext uri="{28A0092B-C50C-407E-A947-70E740481C1C}">
                                 <a14:useLocalDpi xmlns:a14="http://schemas.microsoft.com/office/drawing/2010/main" val="0"/>
@@ -20566,18 +21415,52 @@
                 <w:sz w:val="18"/>
                 <w:szCs w:val="18"/>
               </w:rPr>
-              <w:t>Código Shutterstock (o URL</w:t>
-            </w:r>
-            <w:r>
-              <w:rPr>
-                <w:rFonts w:ascii="Times New Roman" w:hAnsi="Times New Roman" w:cs="Times New Roman"/>
-                <w:b/>
-                <w:color w:val="000000"/>
-                <w:sz w:val="18"/>
-                <w:szCs w:val="18"/>
-              </w:rPr>
-              <w:t xml:space="preserve"> o la ruta en AulaPlaneta</w:t>
-            </w:r>
+              <w:t xml:space="preserve">Código </w:t>
+            </w:r>
+            <w:proofErr w:type="spellStart"/>
+            <w:r>
+              <w:rPr>
+                <w:rFonts w:ascii="Times New Roman" w:hAnsi="Times New Roman" w:cs="Times New Roman"/>
+                <w:b/>
+                <w:color w:val="000000"/>
+                <w:sz w:val="18"/>
+                <w:szCs w:val="18"/>
+              </w:rPr>
+              <w:t>Shutterstock</w:t>
+            </w:r>
+            <w:proofErr w:type="spellEnd"/>
+            <w:r>
+              <w:rPr>
+                <w:rFonts w:ascii="Times New Roman" w:hAnsi="Times New Roman" w:cs="Times New Roman"/>
+                <w:b/>
+                <w:color w:val="000000"/>
+                <w:sz w:val="18"/>
+                <w:szCs w:val="18"/>
+              </w:rPr>
+              <w:t xml:space="preserve"> (o URL</w:t>
+            </w:r>
+            <w:r>
+              <w:rPr>
+                <w:rFonts w:ascii="Times New Roman" w:hAnsi="Times New Roman" w:cs="Times New Roman"/>
+                <w:b/>
+                <w:color w:val="000000"/>
+                <w:sz w:val="18"/>
+                <w:szCs w:val="18"/>
+              </w:rPr>
+              <w:t xml:space="preserve"> o la ruta en </w:t>
+            </w:r>
+            <w:proofErr w:type="spellStart"/>
+            <w:r>
+              <w:rPr>
+                <w:rFonts w:ascii="Times New Roman" w:hAnsi="Times New Roman" w:cs="Times New Roman"/>
+                <w:b/>
+                <w:color w:val="000000"/>
+                <w:sz w:val="18"/>
+                <w:szCs w:val="18"/>
+              </w:rPr>
+              <w:t>AulaPlaneta</w:t>
+            </w:r>
+            <w:proofErr w:type="spellEnd"/>
             <w:r>
               <w:rPr>
                 <w:rFonts w:ascii="Times New Roman" w:hAnsi="Times New Roman" w:cs="Times New Roman"/>
@@ -20701,7 +21584,25 @@
           <w:bdr w:val="none" w:sz="0" w:space="0" w:color="auto" w:frame="1"/>
           <w:lang w:val="es-CO" w:eastAsia="es-CO"/>
         </w:rPr>
-        <w:t xml:space="preserve"> 3 ó 4,</w:t>
+        <w:t xml:space="preserve"> 3 </w:t>
+      </w:r>
+      <w:proofErr w:type="spellStart"/>
+      <w:r>
+        <w:rPr>
+          <w:rFonts w:ascii="Times New Roman" w:eastAsia="Times New Roman" w:hAnsi="Times New Roman" w:cs="Times New Roman"/>
+          <w:bdr w:val="none" w:sz="0" w:space="0" w:color="auto" w:frame="1"/>
+          <w:lang w:val="es-CO" w:eastAsia="es-CO"/>
+        </w:rPr>
+        <w:t>ó</w:t>
+      </w:r>
+      <w:proofErr w:type="spellEnd"/>
+      <w:r>
+        <w:rPr>
+          <w:rFonts w:ascii="Times New Roman" w:eastAsia="Times New Roman" w:hAnsi="Times New Roman" w:cs="Times New Roman"/>
+          <w:bdr w:val="none" w:sz="0" w:space="0" w:color="auto" w:frame="1"/>
+          <w:lang w:val="es-CO" w:eastAsia="es-CO"/>
+        </w:rPr>
+        <w:t xml:space="preserve"> 4,</w:t>
       </w:r>
       <w:r>
         <w:rPr>
@@ -20810,7 +21711,25 @@
           <w:bdr w:val="none" w:sz="0" w:space="0" w:color="auto" w:frame="1"/>
           <w:lang w:val="es-CO" w:eastAsia="es-CO"/>
         </w:rPr>
-        <w:t xml:space="preserve"> 8 ó 9</w:t>
+        <w:t xml:space="preserve"> 8 </w:t>
+      </w:r>
+      <w:proofErr w:type="spellStart"/>
+      <w:r>
+        <w:rPr>
+          <w:rFonts w:ascii="Times New Roman" w:eastAsia="Times New Roman" w:hAnsi="Times New Roman" w:cs="Times New Roman"/>
+          <w:bdr w:val="none" w:sz="0" w:space="0" w:color="auto" w:frame="1"/>
+          <w:lang w:val="es-CO" w:eastAsia="es-CO"/>
+        </w:rPr>
+        <w:t>ó</w:t>
+      </w:r>
+      <w:proofErr w:type="spellEnd"/>
+      <w:r>
+        <w:rPr>
+          <w:rFonts w:ascii="Times New Roman" w:eastAsia="Times New Roman" w:hAnsi="Times New Roman" w:cs="Times New Roman"/>
+          <w:bdr w:val="none" w:sz="0" w:space="0" w:color="auto" w:frame="1"/>
+          <w:lang w:val="es-CO" w:eastAsia="es-CO"/>
+        </w:rPr>
+        <w:t xml:space="preserve"> 9</w:t>
       </w:r>
       <w:r>
         <w:rPr>
@@ -20997,7 +21916,6 @@
                 <w:b/>
                 <w:color w:val="FFFFFF" w:themeColor="background1"/>
               </w:rPr>
-              <w:lastRenderedPageBreak/>
               <w:t>Imagen (fotografía, gráfica o ilustración)</w:t>
             </w:r>
           </w:p>
@@ -21123,7 +22041,7 @@
                           </pic:cNvPicPr>
                         </pic:nvPicPr>
                         <pic:blipFill>
-                          <a:blip r:embed="rId49">
+                          <a:blip r:embed="rId50">
                             <a:extLst>
                               <a:ext uri="{28A0092B-C50C-407E-A947-70E740481C1C}">
                                 <a14:useLocalDpi xmlns:a14="http://schemas.microsoft.com/office/drawing/2010/main" val="0"/>
@@ -21192,18 +22110,53 @@
                 <w:sz w:val="18"/>
                 <w:szCs w:val="18"/>
               </w:rPr>
-              <w:t>Código Shutterstock (o URL</w:t>
-            </w:r>
-            <w:r>
-              <w:rPr>
-                <w:rFonts w:ascii="Times New Roman" w:hAnsi="Times New Roman" w:cs="Times New Roman"/>
-                <w:b/>
-                <w:color w:val="000000"/>
-                <w:sz w:val="18"/>
-                <w:szCs w:val="18"/>
-              </w:rPr>
-              <w:t xml:space="preserve"> o la ruta en AulaPlaneta</w:t>
-            </w:r>
+              <w:lastRenderedPageBreak/>
+              <w:t xml:space="preserve">Código </w:t>
+            </w:r>
+            <w:proofErr w:type="spellStart"/>
+            <w:r>
+              <w:rPr>
+                <w:rFonts w:ascii="Times New Roman" w:hAnsi="Times New Roman" w:cs="Times New Roman"/>
+                <w:b/>
+                <w:color w:val="000000"/>
+                <w:sz w:val="18"/>
+                <w:szCs w:val="18"/>
+              </w:rPr>
+              <w:t>Shutterstock</w:t>
+            </w:r>
+            <w:proofErr w:type="spellEnd"/>
+            <w:r>
+              <w:rPr>
+                <w:rFonts w:ascii="Times New Roman" w:hAnsi="Times New Roman" w:cs="Times New Roman"/>
+                <w:b/>
+                <w:color w:val="000000"/>
+                <w:sz w:val="18"/>
+                <w:szCs w:val="18"/>
+              </w:rPr>
+              <w:t xml:space="preserve"> (o URL</w:t>
+            </w:r>
+            <w:r>
+              <w:rPr>
+                <w:rFonts w:ascii="Times New Roman" w:hAnsi="Times New Roman" w:cs="Times New Roman"/>
+                <w:b/>
+                <w:color w:val="000000"/>
+                <w:sz w:val="18"/>
+                <w:szCs w:val="18"/>
+              </w:rPr>
+              <w:t xml:space="preserve"> o la ruta en </w:t>
+            </w:r>
+            <w:proofErr w:type="spellStart"/>
+            <w:r>
+              <w:rPr>
+                <w:rFonts w:ascii="Times New Roman" w:hAnsi="Times New Roman" w:cs="Times New Roman"/>
+                <w:b/>
+                <w:color w:val="000000"/>
+                <w:sz w:val="18"/>
+                <w:szCs w:val="18"/>
+              </w:rPr>
+              <w:t>AulaPlaneta</w:t>
+            </w:r>
+            <w:proofErr w:type="spellEnd"/>
             <w:r>
               <w:rPr>
                 <w:rFonts w:ascii="Times New Roman" w:hAnsi="Times New Roman" w:cs="Times New Roman"/>
@@ -21777,7 +22730,6 @@
                 <w:sz w:val="18"/>
                 <w:szCs w:val="18"/>
               </w:rPr>
-              <w:lastRenderedPageBreak/>
               <w:t>Ubicación en Aula Planeta</w:t>
             </w:r>
           </w:p>
@@ -21811,7 +22763,7 @@
                           <pic:cNvPicPr/>
                         </pic:nvPicPr>
                         <pic:blipFill rotWithShape="1">
-                          <a:blip r:embed="rId50"/>
+                          <a:blip r:embed="rId51"/>
                           <a:srcRect l="15106" t="7546" r="14629" b="26645"/>
                           <a:stretch/>
                         </pic:blipFill>
@@ -21846,7 +22798,7 @@
                 <w:color w:val="000000"/>
               </w:rPr>
             </w:pPr>
-            <w:hyperlink r:id="rId51" w:history="1">
+            <w:hyperlink r:id="rId52" w:history="1">
               <w:r>
                 <w:rPr>
                   <w:rStyle w:val="Hipervnculo"/>
@@ -21926,6 +22878,7 @@
                 <w:sz w:val="18"/>
                 <w:szCs w:val="18"/>
               </w:rPr>
+              <w:lastRenderedPageBreak/>
               <w:t>Título</w:t>
             </w:r>
           </w:p>
@@ -22616,7 +23569,6 @@
                 <w:b/>
                 <w:color w:val="FFFFFF" w:themeColor="background1"/>
               </w:rPr>
-              <w:lastRenderedPageBreak/>
               <w:t>Practica: recurso nuevo</w:t>
             </w:r>
           </w:p>
@@ -23076,7 +24028,15 @@
                 <w:rFonts w:ascii="Times New Roman" w:hAnsi="Times New Roman" w:cs="Times New Roman"/>
                 <w:lang w:val="es-CO"/>
               </w:rPr>
-              <w:t>realiza un video de una lectura matemática de donde el estudiante se inicie en una historia que hace uso de la competencia comunicativa en matemáticas, luego se pide a los estudiantes que hagan</w:t>
+              <w:t xml:space="preserve">realiza un video de una lectura matemática de donde el estudiante se inicie en una historia que hace uso de la competencia </w:t>
+            </w:r>
+            <w:r>
+              <w:rPr>
+                <w:rFonts w:ascii="Times New Roman" w:hAnsi="Times New Roman" w:cs="Times New Roman"/>
+                <w:lang w:val="es-CO"/>
+              </w:rPr>
+              <w:lastRenderedPageBreak/>
+              <w:t>comunicativa en matemáticas, luego se pide a los estudiantes que hagan</w:t>
             </w:r>
             <w:r>
               <w:rPr>
@@ -23267,7 +24227,7 @@
                           <pic:cNvPicPr/>
                         </pic:nvPicPr>
                         <pic:blipFill rotWithShape="1">
-                          <a:blip r:embed="rId52"/>
+                          <a:blip r:embed="rId53"/>
                           <a:srcRect l="16803" t="8151" r="16497" b="39626"/>
                           <a:stretch/>
                         </pic:blipFill>
@@ -23303,7 +24263,7 @@
                 <w:color w:val="000000"/>
               </w:rPr>
             </w:pPr>
-            <w:hyperlink r:id="rId53" w:history="1">
+            <w:hyperlink r:id="rId54" w:history="1">
               <w:r>
                 <w:rPr>
                   <w:rStyle w:val="Hipervnculo"/>
@@ -23517,7 +24477,6 @@
           <w:rFonts w:ascii="Times" w:hAnsi="Times"/>
           <w:highlight w:val="yellow"/>
         </w:rPr>
-        <w:lastRenderedPageBreak/>
         <w:t xml:space="preserve"> </w:t>
       </w:r>
       <w:r>
@@ -23595,8 +24554,6 @@
         </w:rPr>
         <w:t xml:space="preserve">: </w:t>
       </w:r>
-      <w:bookmarkStart w:id="11" w:name="_GoBack"/>
-      <w:bookmarkEnd w:id="11"/>
     </w:p>
     <w:tbl>
       <w:tblPr>
@@ -23946,6 +24903,7 @@
                 <w:noProof/>
                 <w:lang w:val="es-CO" w:eastAsia="es-CO"/>
               </w:rPr>
+              <w:lastRenderedPageBreak/>
               <w:drawing>
                 <wp:inline distT="0" distB="0" distL="0" distR="0" wp14:anchorId="4550FE4A" wp14:editId="4743B5AB">
                   <wp:extent cx="3914775" cy="2438400"/>
@@ -23962,7 +24920,7 @@
                           <pic:cNvPicPr/>
                         </pic:nvPicPr>
                         <pic:blipFill rotWithShape="1">
-                          <a:blip r:embed="rId54"/>
+                          <a:blip r:embed="rId55"/>
                           <a:srcRect l="11880" t="7546" r="12255" b="15174"/>
                           <a:stretch/>
                         </pic:blipFill>
@@ -23997,7 +24955,7 @@
                 <w:color w:val="000000"/>
               </w:rPr>
             </w:pPr>
-            <w:hyperlink r:id="rId55" w:history="1">
+            <w:hyperlink r:id="rId56" w:history="1">
               <w:r>
                 <w:rPr>
                   <w:rStyle w:val="Hipervnculo"/>
@@ -24036,6 +24994,7 @@
                 <w:sz w:val="18"/>
                 <w:szCs w:val="18"/>
               </w:rPr>
+              <w:lastRenderedPageBreak/>
               <w:t>Cambio (descripción o capturas de pantallas)</w:t>
             </w:r>
           </w:p>
@@ -24428,7 +25387,6 @@
           <w:rFonts w:ascii="Times" w:hAnsi="Times"/>
           <w:highlight w:val="yellow"/>
         </w:rPr>
-        <w:lastRenderedPageBreak/>
         <w:t>[SECCIÓN 1]</w:t>
       </w:r>
       <w:r>
@@ -24751,6 +25709,7 @@
                 <w:b/>
                 <w:color w:val="FFFFFF" w:themeColor="background1"/>
               </w:rPr>
+              <w:lastRenderedPageBreak/>
               <w:t>Webs de referencia</w:t>
             </w:r>
           </w:p>
@@ -24883,7 +25842,7 @@
                 <w:color w:val="A6A6A6" w:themeColor="background1" w:themeShade="A6"/>
               </w:rPr>
             </w:pPr>
-            <w:hyperlink r:id="rId56" w:history="1">
+            <w:hyperlink r:id="rId57" w:history="1">
               <w:r>
                 <w:rPr>
                   <w:rStyle w:val="Hipervnculo"/>
@@ -24968,7 +25927,7 @@
                 <w:color w:val="A6A6A6" w:themeColor="background1" w:themeShade="A6"/>
               </w:rPr>
             </w:pPr>
-            <w:hyperlink r:id="rId57" w:history="1">
+            <w:hyperlink r:id="rId58" w:history="1">
               <w:r>
                 <w:rPr>
                   <w:rStyle w:val="Hipervnculo"/>
@@ -25099,14 +26058,193 @@
       </w:pPr>
     </w:p>
     <w:sectPr>
-      <w:headerReference w:type="even" r:id="rId58"/>
-      <w:headerReference w:type="default" r:id="rId59"/>
+      <w:headerReference w:type="even" r:id="rId59"/>
+      <w:headerReference w:type="default" r:id="rId60"/>
       <w:pgSz w:w="12240" w:h="15840"/>
       <w:pgMar w:top="1417" w:right="1701" w:bottom="1417" w:left="1701" w:header="708" w:footer="708" w:gutter="0"/>
       <w:cols w:space="708"/>
     </w:sectPr>
   </w:body>
 </w:document>
+</file>
+
+<file path=word/comments.xml><?xml version="1.0" encoding="utf-8"?>
+<w:comments xmlns:wpc="http://schemas.microsoft.com/office/word/2010/wordprocessingCanvas" xmlns:mc="http://schemas.openxmlformats.org/markup-compatibility/2006" xmlns:o="urn:schemas-microsoft-com:office:office" xmlns:r="http://schemas.openxmlformats.org/officeDocument/2006/relationships" xmlns:m="http://schemas.openxmlformats.org/officeDocument/2006/math" xmlns:v="urn:schemas-microsoft-com:vml" xmlns:wp14="http://schemas.microsoft.com/office/word/2010/wordprocessingDrawing" xmlns:wp="http://schemas.openxmlformats.org/drawingml/2006/wordprocessingDrawing" xmlns:w10="urn:schemas-microsoft-com:office:word" xmlns:w="http://schemas.openxmlformats.org/wordprocessingml/2006/main" xmlns:w14="http://schemas.microsoft.com/office/word/2010/wordml" xmlns:w15="http://schemas.microsoft.com/office/word/2012/wordml" xmlns:wpg="http://schemas.microsoft.com/office/word/2010/wordprocessingGroup" xmlns:wpi="http://schemas.microsoft.com/office/word/2010/wordprocessingInk" xmlns:wne="http://schemas.microsoft.com/office/word/2006/wordml" xmlns:wps="http://schemas.microsoft.com/office/word/2010/wordprocessingShape" mc:Ignorable="w14 w15 wp14">
+  <w:comment w:id="0" w:author="lizzie patricia zambrano llamas" w:date="2015-04-30T09:13:00Z" w:initials="lpzl">
+    <w:p>
+      <w:pPr>
+        <w:pStyle w:val="Textocomentario"/>
+      </w:pPr>
+      <w:r>
+        <w:rPr>
+          <w:rStyle w:val="Refdecomentario"/>
+        </w:rPr>
+        <w:annotationRef/>
+      </w:r>
+      <w:r>
+        <w:t xml:space="preserve">Redactar dos frases. En la primera se debe introducir el tea resaltando su importancia y en </w:t>
+      </w:r>
+      <w:proofErr w:type="spellStart"/>
+      <w:r>
+        <w:t>al</w:t>
+      </w:r>
+      <w:proofErr w:type="spellEnd"/>
+      <w:r>
+        <w:t xml:space="preserve"> segunda frase, se invita a descubrir, estudiar, conocer sobre el mismo. Ajustar de esa forma.</w:t>
+      </w:r>
+    </w:p>
+  </w:comment>
+  <w:comment w:id="1" w:author="lizzie patricia zambrano llamas" w:date="2015-04-30T09:42:00Z" w:initials="lpzl">
+    <w:p>
+      <w:pPr>
+        <w:pStyle w:val="Textocomentario"/>
+      </w:pPr>
+      <w:r>
+        <w:rPr>
+          <w:rStyle w:val="Refdecomentario"/>
+        </w:rPr>
+        <w:annotationRef/>
+      </w:r>
+      <w:r>
+        <w:t>No es clara esta explicación</w:t>
+      </w:r>
+    </w:p>
+  </w:comment>
+  <w:comment w:id="3" w:author="lizzie patricia zambrano llamas" w:date="2015-04-30T09:50:00Z" w:initials="lpzl">
+    <w:p>
+      <w:pPr>
+        <w:pStyle w:val="Textocomentario"/>
+      </w:pPr>
+      <w:r>
+        <w:rPr>
+          <w:rStyle w:val="Refdecomentario"/>
+        </w:rPr>
+        <w:annotationRef/>
+      </w:r>
+      <w:r>
+        <w:t xml:space="preserve">No se maneja este tipo de vínculos en los textos. </w:t>
+      </w:r>
+    </w:p>
+  </w:comment>
+  <w:comment w:id="4" w:author="lizzie patricia zambrano llamas" w:date="2015-04-30T09:52:00Z" w:initials="lpzl">
+    <w:p>
+      <w:pPr>
+        <w:pStyle w:val="Textocomentario"/>
+      </w:pPr>
+      <w:r>
+        <w:rPr>
+          <w:rStyle w:val="Refdecomentario"/>
+        </w:rPr>
+        <w:annotationRef/>
+      </w:r>
+      <w:r>
+        <w:t>Revisar fuente.</w:t>
+      </w:r>
+    </w:p>
+  </w:comment>
+  <w:comment w:id="5" w:author="lizzie patricia zambrano llamas" w:date="2015-04-30T10:08:00Z" w:initials="lpzl">
+    <w:p>
+      <w:pPr>
+        <w:pStyle w:val="Textocomentario"/>
+      </w:pPr>
+      <w:r>
+        <w:rPr>
+          <w:rStyle w:val="Refdecomentario"/>
+        </w:rPr>
+        <w:annotationRef/>
+      </w:r>
+      <w:r>
+        <w:t xml:space="preserve">No se explica porque este sistema es aditivo. </w:t>
+      </w:r>
+      <w:r>
+        <w:t xml:space="preserve">Se </w:t>
+      </w:r>
+      <w:r>
+        <w:t>debe incluir un recurso de profu</w:t>
+      </w:r>
+      <w:r>
+        <w:t xml:space="preserve">ndiza para explicar las reglas, mostrar ejemplos y proponer actividades. </w:t>
+      </w:r>
+      <w:r>
+        <w:t xml:space="preserve">Puede ubicarse después del </w:t>
+      </w:r>
+      <w:proofErr w:type="spellStart"/>
+      <w:r>
+        <w:t>practica</w:t>
+      </w:r>
+      <w:proofErr w:type="spellEnd"/>
+      <w:r>
+        <w:t>.</w:t>
+      </w:r>
+    </w:p>
+  </w:comment>
+  <w:comment w:id="6" w:author="lizzie patricia zambrano llamas" w:date="2015-04-30T10:02:00Z" w:initials="lpzl">
+    <w:p>
+      <w:pPr>
+        <w:pStyle w:val="Textocomentario"/>
+      </w:pPr>
+      <w:r>
+        <w:rPr>
+          <w:rStyle w:val="Refdecomentario"/>
+        </w:rPr>
+        <w:annotationRef/>
+      </w:r>
+      <w:r>
+        <w:t>¿Qué debe hacer el estudiante en esta actividad?</w:t>
+      </w:r>
+    </w:p>
+  </w:comment>
+  <w:comment w:id="8" w:author="lizzie patricia zambrano llamas" w:date="2015-04-30T11:30:00Z" w:initials="lpzl">
+    <w:p>
+      <w:pPr>
+        <w:pStyle w:val="Textocomentario"/>
+      </w:pPr>
+      <w:r>
+        <w:rPr>
+          <w:rStyle w:val="Refdecomentario"/>
+        </w:rPr>
+        <w:annotationRef/>
+      </w:r>
+      <w:r>
+        <w:t xml:space="preserve">No ha hablado de </w:t>
+      </w:r>
+      <w:r>
+        <w:t>bases.</w:t>
+      </w:r>
+      <w:bookmarkStart w:id="9" w:name="_GoBack"/>
+      <w:bookmarkEnd w:id="9"/>
+    </w:p>
+  </w:comment>
+  <w:comment w:id="11" w:author="lizzie patricia zambrano llamas" w:date="2015-04-30T10:15:00Z" w:initials="lpzl">
+    <w:p>
+      <w:pPr>
+        <w:pStyle w:val="Textocomentario"/>
+      </w:pPr>
+      <w:r>
+        <w:rPr>
+          <w:rStyle w:val="Refdecomentario"/>
+        </w:rPr>
+        <w:annotationRef/>
+      </w:r>
+      <w:r>
+        <w:t>No es necesario. Los s</w:t>
+      </w:r>
+    </w:p>
+  </w:comment>
+</w:comments>
+</file>
+
+<file path=word/commentsExtended.xml><?xml version="1.0" encoding="utf-8"?>
+<w15:commentsEx xmlns:wpc="http://schemas.microsoft.com/office/word/2010/wordprocessingCanvas" xmlns:mc="http://schemas.openxmlformats.org/markup-compatibility/2006" xmlns:o="urn:schemas-microsoft-com:office:office" xmlns:r="http://schemas.openxmlformats.org/officeDocument/2006/relationships" xmlns:m="http://schemas.openxmlformats.org/officeDocument/2006/math" xmlns:v="urn:schemas-microsoft-com:vml" xmlns:wp14="http://schemas.microsoft.com/office/word/2010/wordprocessingDrawing" xmlns:wp="http://schemas.openxmlformats.org/drawingml/2006/wordprocessingDrawing" xmlns:w10="urn:schemas-microsoft-com:office:word" xmlns:w="http://schemas.openxmlformats.org/wordprocessingml/2006/main" xmlns:w14="http://schemas.microsoft.com/office/word/2010/wordml" xmlns:w15="http://schemas.microsoft.com/office/word/2012/wordml" xmlns:wpg="http://schemas.microsoft.com/office/word/2010/wordprocessingGroup" xmlns:wpi="http://schemas.microsoft.com/office/word/2010/wordprocessingInk" xmlns:wne="http://schemas.microsoft.com/office/word/2006/wordml" xmlns:wps="http://schemas.microsoft.com/office/word/2010/wordprocessingShape" mc:Ignorable="w14 w15 wp14">
+  <w15:commentEx w15:paraId="7A676093" w15:done="0"/>
+  <w15:commentEx w15:paraId="6C55C30C" w15:done="0"/>
+  <w15:commentEx w15:paraId="65F2585C" w15:done="0"/>
+  <w15:commentEx w15:paraId="7CB5AD04" w15:done="0"/>
+  <w15:commentEx w15:paraId="7180A14D" w15:done="0"/>
+  <w15:commentEx w15:paraId="13863224" w15:done="0"/>
+  <w15:commentEx w15:paraId="75DBA217" w15:done="0"/>
+  <w15:commentEx w15:paraId="089B32A3" w15:done="0"/>
+</w15:commentsEx>
 </file>
 
 <file path=word/endnotes.xml><?xml version="1.0" encoding="utf-8"?>
@@ -25230,7 +26368,7 @@
         <w:rStyle w:val="Nmerodepgina"/>
         <w:noProof/>
       </w:rPr>
-      <w:t>27</w:t>
+      <w:t>20</w:t>
     </w:r>
     <w:r>
       <w:rPr>
@@ -31556,6 +32694,9 @@
 
 <file path=word/people.xml><?xml version="1.0" encoding="utf-8"?>
 <w15:people xmlns:wpc="http://schemas.microsoft.com/office/word/2010/wordprocessingCanvas" xmlns:mc="http://schemas.openxmlformats.org/markup-compatibility/2006" xmlns:o="urn:schemas-microsoft-com:office:office" xmlns:r="http://schemas.openxmlformats.org/officeDocument/2006/relationships" xmlns:m="http://schemas.openxmlformats.org/officeDocument/2006/math" xmlns:v="urn:schemas-microsoft-com:vml" xmlns:wp14="http://schemas.microsoft.com/office/word/2010/wordprocessingDrawing" xmlns:wp="http://schemas.openxmlformats.org/drawingml/2006/wordprocessingDrawing" xmlns:w10="urn:schemas-microsoft-com:office:word" xmlns:w="http://schemas.openxmlformats.org/wordprocessingml/2006/main" xmlns:w14="http://schemas.microsoft.com/office/word/2010/wordml" xmlns:w15="http://schemas.microsoft.com/office/word/2012/wordml" xmlns:wpg="http://schemas.microsoft.com/office/word/2010/wordprocessingGroup" xmlns:wpi="http://schemas.microsoft.com/office/word/2010/wordprocessingInk" xmlns:wne="http://schemas.microsoft.com/office/word/2006/wordml" xmlns:wps="http://schemas.microsoft.com/office/word/2010/wordprocessingShape" mc:Ignorable="w14 w15 wp14">
+  <w15:person w15:author="lizzie patricia zambrano llamas">
+    <w15:presenceInfo w15:providerId="Windows Live" w15:userId="02dfb86449c2ec71"/>
+  </w15:person>
   <w15:person w15:author="Diana Margarita Gonzalez Martinez">
     <w15:presenceInfo w15:providerId="Windows Live" w15:userId="038bf5a8eeda9ca5"/>
   </w15:person>
@@ -32182,7 +33323,6 @@
       <w:lang w:val="es-MX"/>
     </w:rPr>
     <w:tblPr>
-      <w:tblInd w:w="0" w:type="dxa"/>
       <w:tblBorders>
         <w:top w:val="single" w:sz="4" w:space="0" w:color="000000" w:themeColor="text1"/>
         <w:left w:val="single" w:sz="4" w:space="0" w:color="000000" w:themeColor="text1"/>
@@ -32191,12 +33331,6 @@
         <w:insideH w:val="single" w:sz="4" w:space="0" w:color="000000" w:themeColor="text1"/>
         <w:insideV w:val="single" w:sz="4" w:space="0" w:color="000000" w:themeColor="text1"/>
       </w:tblBorders>
-      <w:tblCellMar>
-        <w:top w:w="0" w:type="dxa"/>
-        <w:left w:w="108" w:type="dxa"/>
-        <w:bottom w:w="0" w:type="dxa"/>
-        <w:right w:w="108" w:type="dxa"/>
-      </w:tblCellMar>
     </w:tblPr>
   </w:style>
   <w:style w:type="paragraph" w:styleId="Prrafodelista">
@@ -32727,7 +33861,7 @@
 </file>
 
 <file path=customXml/itemProps1.xml><?xml version="1.0" encoding="utf-8"?>
-<ds:datastoreItem xmlns:ds="http://schemas.openxmlformats.org/officeDocument/2006/customXml" ds:itemID="{7E17087D-2AE9-4B3E-A030-EE82FE3FF7BF}">
+<ds:datastoreItem xmlns:ds="http://schemas.openxmlformats.org/officeDocument/2006/customXml" ds:itemID="{70DCA7E5-25F2-489D-BDAF-AA84CD863886}">
   <ds:schemaRefs>
     <ds:schemaRef ds:uri="http://schemas.openxmlformats.org/officeDocument/2006/bibliography"/>
   </ds:schemaRefs>

</xml_diff>